<commit_message>
Updated regression test for searching for bike rack locations from a specific poi
</commit_message>
<xml_diff>
--- a/test/ubc/cs/cpsc310/rackbuddy/Regression test/Test search from specfic poi.docx
+++ b/test/ubc/cs/cpsc310/rackbuddy/Regression test/Test search from specfic poi.docx
@@ -442,8 +442,6 @@
               </w:rPr>
               <w:t>Press search.</w:t>
             </w:r>
-            <w:bookmarkStart w:id="0" w:name="_GoBack"/>
-            <w:bookmarkEnd w:id="0"/>
           </w:p>
         </w:tc>
         <w:tc>
@@ -459,6 +457,148 @@
                 <w:b w:val="0"/>
               </w:rPr>
             </w:pPr>
+            <w:r>
+              <w:rPr>
+                <w:b w:val="0"/>
+              </w:rPr>
+              <w:t xml:space="preserve">The map view will center and zoom in on a </w:t>
+            </w:r>
+            <w:r>
+              <w:rPr>
+                <w:b w:val="0"/>
+              </w:rPr>
+              <w:t>marker</w:t>
+            </w:r>
+            <w:r>
+              <w:rPr>
+                <w:b w:val="0"/>
+              </w:rPr>
+              <w:t xml:space="preserve"> that has a “P” in it. That marker</w:t>
+            </w:r>
+            <w:r>
+              <w:rPr>
+                <w:b w:val="0"/>
+              </w:rPr>
+              <w:t xml:space="preserve"> will appear on some kind of grey patched area of the map. </w:t>
+            </w:r>
+          </w:p>
+        </w:tc>
+        <w:tc>
+          <w:tcPr>
+            <w:tcW w:w="516" w:type="dxa"/>
+            <w:shd w:val="clear" w:color="auto" w:fill="auto"/>
+          </w:tcPr>
+          <w:p>
+            <w:pPr>
+              <w:pStyle w:val="TestTableHeader"/>
+              <w:rPr>
+                <w:b w:val="0"/>
+              </w:rPr>
+            </w:pPr>
+          </w:p>
+        </w:tc>
+      </w:tr>
+      <w:tr>
+        <w:trPr>
+          <w:cantSplit/>
+          <w:tblHeader/>
+        </w:trPr>
+        <w:tc>
+          <w:tcPr>
+            <w:tcW w:w="733" w:type="dxa"/>
+            <w:shd w:val="clear" w:color="auto" w:fill="auto"/>
+          </w:tcPr>
+          <w:p>
+            <w:pPr>
+              <w:pStyle w:val="TestTableHeader"/>
+              <w:numPr>
+                <w:ilvl w:val="0"/>
+                <w:numId w:val="2"/>
+              </w:numPr>
+              <w:rPr>
+                <w:b w:val="0"/>
+              </w:rPr>
+            </w:pPr>
+          </w:p>
+        </w:tc>
+        <w:tc>
+          <w:tcPr>
+            <w:tcW w:w="3510" w:type="dxa"/>
+            <w:shd w:val="clear" w:color="auto" w:fill="auto"/>
+          </w:tcPr>
+          <w:p>
+            <w:pPr>
+              <w:pStyle w:val="TestTableHeader"/>
+              <w:jc w:val="left"/>
+              <w:rPr>
+                <w:b w:val="0"/>
+              </w:rPr>
+            </w:pPr>
+            <w:r>
+              <w:rPr>
+                <w:b w:val="0"/>
+              </w:rPr>
+              <w:t>Input your home address inside the address field.</w:t>
+            </w:r>
+          </w:p>
+          <w:p>
+            <w:pPr>
+              <w:pStyle w:val="TestTableHeader"/>
+              <w:jc w:val="left"/>
+              <w:rPr>
+                <w:b w:val="0"/>
+              </w:rPr>
+            </w:pPr>
+          </w:p>
+          <w:p>
+            <w:pPr>
+              <w:pStyle w:val="TestTableHeader"/>
+              <w:jc w:val="left"/>
+              <w:rPr>
+                <w:b w:val="0"/>
+              </w:rPr>
+            </w:pPr>
+            <w:r>
+              <w:rPr>
+                <w:b w:val="0"/>
+              </w:rPr>
+              <w:t>Press search.</w:t>
+            </w:r>
+          </w:p>
+        </w:tc>
+        <w:tc>
+          <w:tcPr>
+            <w:tcW w:w="4817" w:type="dxa"/>
+            <w:shd w:val="clear" w:color="auto" w:fill="auto"/>
+          </w:tcPr>
+          <w:p>
+            <w:pPr>
+              <w:pStyle w:val="TestTableHeader"/>
+              <w:jc w:val="left"/>
+              <w:rPr>
+                <w:b w:val="0"/>
+              </w:rPr>
+            </w:pPr>
+            <w:r>
+              <w:rPr>
+                <w:b w:val="0"/>
+              </w:rPr>
+              <w:t xml:space="preserve">The map view will center and zoom in on a marker that has a “P” in it. That marker </w:t>
+            </w:r>
+            <w:r>
+              <w:rPr>
+                <w:b w:val="0"/>
+              </w:rPr>
+              <w:t>should appear on the location of home address specified</w:t>
+            </w:r>
+            <w:bookmarkStart w:id="0" w:name="_GoBack"/>
+            <w:bookmarkEnd w:id="0"/>
+            <w:r>
+              <w:rPr>
+                <w:b w:val="0"/>
+              </w:rPr>
+              <w:t>.</w:t>
+            </w:r>
           </w:p>
         </w:tc>
         <w:tc>
@@ -1417,19 +1557,19 @@
 
 <file path=word/glossary/fontTable.xml><?xml version="1.0" encoding="utf-8"?>
 <w:fonts xmlns:mc="http://schemas.openxmlformats.org/markup-compatibility/2006" xmlns:r="http://schemas.openxmlformats.org/officeDocument/2006/relationships" xmlns:w="http://schemas.openxmlformats.org/wordprocessingml/2006/main" xmlns:w14="http://schemas.microsoft.com/office/word/2010/wordml" mc:Ignorable="w14">
+  <w:font w:name="Calibri">
+    <w:panose1 w:val="020F0502020204030204"/>
+    <w:charset w:val="00"/>
+    <w:family w:val="swiss"/>
+    <w:pitch w:val="variable"/>
+    <w:sig w:usb0="E00002FF" w:usb1="4000ACFF" w:usb2="00000001" w:usb3="00000000" w:csb0="0000019F" w:csb1="00000000"/>
+  </w:font>
   <w:font w:name="Times New Roman">
     <w:panose1 w:val="02020603050405020304"/>
     <w:charset w:val="00"/>
     <w:family w:val="roman"/>
     <w:pitch w:val="variable"/>
     <w:sig w:usb0="E0002EFF" w:usb1="C0007843" w:usb2="00000009" w:usb3="00000000" w:csb0="000001FF" w:csb1="00000000"/>
-  </w:font>
-  <w:font w:name="Calibri">
-    <w:panose1 w:val="020F0502020204030204"/>
-    <w:charset w:val="00"/>
-    <w:family w:val="swiss"/>
-    <w:pitch w:val="variable"/>
-    <w:sig w:usb0="E00002FF" w:usb1="4000ACFF" w:usb2="00000001" w:usb3="00000000" w:csb0="0000019F" w:csb1="00000000"/>
   </w:font>
   <w:font w:name="Tahoma">
     <w:panose1 w:val="020B0604030504040204"/>
@@ -1466,6 +1606,7 @@
     <w:rsid w:val="001155CD"/>
     <w:rsid w:val="00410855"/>
     <w:rsid w:val="00467EAA"/>
+    <w:rsid w:val="00D12476"/>
     <w:rsid w:val="00EC16C2"/>
   </w:rsids>
   <m:mathPr>
@@ -2173,7 +2314,7 @@
 </file>
 
 <file path=customXml/itemProps1.xml><?xml version="1.0" encoding="utf-8"?>
-<ds:datastoreItem xmlns:ds="http://schemas.openxmlformats.org/officeDocument/2006/customXml" ds:itemID="{5A5CF160-96EF-4821-9093-5AC4B6451C45}">
+<ds:datastoreItem xmlns:ds="http://schemas.openxmlformats.org/officeDocument/2006/customXml" ds:itemID="{94D9ACA9-F0B1-4301-8751-A6BE6418AC99}">
   <ds:schemaRefs>
     <ds:schemaRef ds:uri="http://schemas.openxmlformats.org/officeDocument/2006/bibliography"/>
   </ds:schemaRefs>

</xml_diff>

<commit_message>
Updated regression test procedure
</commit_message>
<xml_diff>
--- a/test/ubc/cs/cpsc310/rackbuddy/Regression test/Test search from specfic poi.docx
+++ b/test/ubc/cs/cpsc310/rackbuddy/Regression test/Test search from specfic poi.docx
@@ -583,22 +583,855 @@
               <w:rPr>
                 <w:b w:val="0"/>
               </w:rPr>
-              <w:t xml:space="preserve">The map view will center and zoom in on a marker that has a “P” in it. That marker </w:t>
-            </w:r>
-            <w:r>
-              <w:rPr>
-                <w:b w:val="0"/>
-              </w:rPr>
-              <w:t>should appear on the location of home address specified</w:t>
+              <w:t>The map view will center and zoom in on a marker that has a “P” in it. That marker should appear on the location of home address specified.</w:t>
+            </w:r>
+          </w:p>
+        </w:tc>
+        <w:tc>
+          <w:tcPr>
+            <w:tcW w:w="516" w:type="dxa"/>
+            <w:shd w:val="clear" w:color="auto" w:fill="auto"/>
+          </w:tcPr>
+          <w:p>
+            <w:pPr>
+              <w:pStyle w:val="TestTableHeader"/>
+              <w:rPr>
+                <w:b w:val="0"/>
+              </w:rPr>
+            </w:pPr>
+          </w:p>
+        </w:tc>
+      </w:tr>
+      <w:tr>
+        <w:trPr>
+          <w:cantSplit/>
+          <w:tblHeader/>
+        </w:trPr>
+        <w:tc>
+          <w:tcPr>
+            <w:tcW w:w="9576" w:type="dxa"/>
+            <w:gridSpan w:val="4"/>
+            <w:shd w:val="clear" w:color="auto" w:fill="A6A6A6" w:themeFill="background1" w:themeFillShade="A6"/>
+          </w:tcPr>
+          <w:p>
+            <w:pPr>
+              <w:pStyle w:val="TestTableHeader"/>
+              <w:rPr>
+                <w:b w:val="0"/>
+              </w:rPr>
+            </w:pPr>
+            <w:r>
+              <w:rPr>
+                <w:b w:val="0"/>
+              </w:rPr>
+              <w:t>Test searching for 1 Bike Rack Location in 100m radius</w:t>
+            </w:r>
+          </w:p>
+        </w:tc>
+      </w:tr>
+      <w:tr>
+        <w:trPr>
+          <w:cantSplit/>
+          <w:tblHeader/>
+        </w:trPr>
+        <w:tc>
+          <w:tcPr>
+            <w:tcW w:w="733" w:type="dxa"/>
+            <w:shd w:val="clear" w:color="auto" w:fill="auto"/>
+          </w:tcPr>
+          <w:p>
+            <w:pPr>
+              <w:pStyle w:val="TestTableHeader"/>
+              <w:numPr>
+                <w:ilvl w:val="0"/>
+                <w:numId w:val="2"/>
+              </w:numPr>
+              <w:rPr>
+                <w:b w:val="0"/>
+              </w:rPr>
+            </w:pPr>
+          </w:p>
+        </w:tc>
+        <w:tc>
+          <w:tcPr>
+            <w:tcW w:w="3510" w:type="dxa"/>
+            <w:shd w:val="clear" w:color="auto" w:fill="auto"/>
+          </w:tcPr>
+          <w:p>
+            <w:pPr>
+              <w:pStyle w:val="TestTableHeader"/>
+              <w:jc w:val="left"/>
+              <w:rPr>
+                <w:b w:val="0"/>
+              </w:rPr>
+            </w:pPr>
+            <w:r>
+              <w:rPr>
+                <w:b w:val="0"/>
+              </w:rPr>
+              <w:t xml:space="preserve">Ensure that this Bike Rack Data is in the </w:t>
+            </w:r>
+            <w:proofErr w:type="spellStart"/>
+            <w:r>
+              <w:rPr>
+                <w:b w:val="0"/>
+              </w:rPr>
+              <w:t>datastore</w:t>
+            </w:r>
+            <w:proofErr w:type="spellEnd"/>
+            <w:r>
+              <w:rPr>
+                <w:b w:val="0"/>
+              </w:rPr>
+              <w:t>:</w:t>
+            </w:r>
+          </w:p>
+          <w:p>
+            <w:pPr>
+              <w:pStyle w:val="TestTableHeader"/>
+              <w:jc w:val="left"/>
+              <w:rPr>
+                <w:b w:val="0"/>
+              </w:rPr>
+            </w:pPr>
+          </w:p>
+          <w:p>
+            <w:pPr>
+              <w:pStyle w:val="TestTableHeader"/>
+              <w:jc w:val="left"/>
+              <w:rPr>
+                <w:b w:val="0"/>
+              </w:rPr>
+            </w:pPr>
+            <w:r>
+              <w:rPr>
+                <w:b w:val="0"/>
+              </w:rPr>
+              <w:t>St Number: 134</w:t>
+            </w:r>
+          </w:p>
+          <w:p>
+            <w:pPr>
+              <w:pStyle w:val="TestTableHeader"/>
+              <w:jc w:val="left"/>
+              <w:rPr>
+                <w:b w:val="0"/>
+              </w:rPr>
+            </w:pPr>
+            <w:r>
+              <w:rPr>
+                <w:b w:val="0"/>
+              </w:rPr>
+              <w:t>St Name: Abbott St.</w:t>
+            </w:r>
+          </w:p>
+          <w:p>
+            <w:pPr>
+              <w:pStyle w:val="TestTableHeader"/>
+              <w:jc w:val="left"/>
+              <w:rPr>
+                <w:b w:val="0"/>
+              </w:rPr>
+            </w:pPr>
+            <w:r>
+              <w:rPr>
+                <w:b w:val="0"/>
+              </w:rPr>
+              <w:t>Street Side: East</w:t>
+            </w:r>
+          </w:p>
+          <w:p>
+            <w:pPr>
+              <w:pStyle w:val="TestTableHeader"/>
+              <w:jc w:val="left"/>
+              <w:rPr>
+                <w:b w:val="0"/>
+              </w:rPr>
+            </w:pPr>
+            <w:proofErr w:type="spellStart"/>
+            <w:r>
+              <w:rPr>
+                <w:b w:val="0"/>
+              </w:rPr>
+              <w:t>Skytrain</w:t>
+            </w:r>
+            <w:proofErr w:type="spellEnd"/>
+            <w:r>
+              <w:rPr>
+                <w:b w:val="0"/>
+              </w:rPr>
+              <w:t xml:space="preserve"> Station: N/A</w:t>
+            </w:r>
+          </w:p>
+          <w:p>
+            <w:pPr>
+              <w:pStyle w:val="TestTableHeader"/>
+              <w:jc w:val="left"/>
+              <w:rPr>
+                <w:b w:val="0"/>
+              </w:rPr>
+            </w:pPr>
+            <w:r>
+              <w:rPr>
+                <w:b w:val="0"/>
+              </w:rPr>
+              <w:t>BIA: GT</w:t>
+            </w:r>
+          </w:p>
+          <w:p>
+            <w:pPr>
+              <w:pStyle w:val="TestTableHeader"/>
+              <w:jc w:val="left"/>
+              <w:rPr>
+                <w:b w:val="0"/>
+              </w:rPr>
+            </w:pPr>
+            <w:r>
+              <w:rPr>
+                <w:b w:val="0"/>
+              </w:rPr>
+              <w:t># of racks: 1</w:t>
+            </w:r>
+          </w:p>
+          <w:p>
+            <w:pPr>
+              <w:pStyle w:val="TestTableHeader"/>
+              <w:jc w:val="left"/>
+              <w:rPr>
+                <w:b w:val="0"/>
+              </w:rPr>
+            </w:pPr>
+            <w:r>
+              <w:rPr>
+                <w:b w:val="0"/>
+              </w:rPr>
+              <w:t>Year Installed: Prior 2010</w:t>
+            </w:r>
+          </w:p>
+          <w:p>
+            <w:pPr>
+              <w:pStyle w:val="TestTableHeader"/>
+              <w:jc w:val="left"/>
+              <w:rPr>
+                <w:b w:val="0"/>
+              </w:rPr>
+            </w:pPr>
+          </w:p>
+          <w:p>
+            <w:pPr>
+              <w:pStyle w:val="TestTableHeader"/>
+              <w:jc w:val="left"/>
+              <w:rPr>
+                <w:b w:val="0"/>
+              </w:rPr>
+            </w:pPr>
+            <w:r>
+              <w:rPr>
+                <w:b w:val="0"/>
+              </w:rPr>
+              <w:t>Type in this address:</w:t>
+            </w:r>
+          </w:p>
+          <w:p>
+            <w:pPr>
+              <w:pStyle w:val="TestTableHeader"/>
+              <w:jc w:val="left"/>
+              <w:rPr>
+                <w:b w:val="0"/>
+              </w:rPr>
+            </w:pPr>
+            <w:r>
+              <w:rPr>
+                <w:b w:val="0"/>
+              </w:rPr>
+              <w:t>73 Water Street Vancouver, BC</w:t>
+            </w:r>
+          </w:p>
+          <w:p>
+            <w:pPr>
+              <w:pStyle w:val="TestTableHeader"/>
+              <w:jc w:val="left"/>
+              <w:rPr>
+                <w:b w:val="0"/>
+              </w:rPr>
+            </w:pPr>
+          </w:p>
+          <w:p>
+            <w:pPr>
+              <w:pStyle w:val="TestTableHeader"/>
+              <w:jc w:val="left"/>
+              <w:rPr>
+                <w:b w:val="0"/>
+              </w:rPr>
+            </w:pPr>
+            <w:r>
+              <w:rPr>
+                <w:b w:val="0"/>
+              </w:rPr>
+              <w:t>Press search.</w:t>
+            </w:r>
+          </w:p>
+        </w:tc>
+        <w:tc>
+          <w:tcPr>
+            <w:tcW w:w="4817" w:type="dxa"/>
+            <w:shd w:val="clear" w:color="auto" w:fill="auto"/>
+          </w:tcPr>
+          <w:p>
+            <w:pPr>
+              <w:pStyle w:val="TestTableHeader"/>
+              <w:jc w:val="left"/>
+              <w:rPr>
+                <w:b w:val="0"/>
+              </w:rPr>
+            </w:pPr>
+          </w:p>
+          <w:p>
+            <w:pPr>
+              <w:pStyle w:val="TestTableHeader"/>
+              <w:jc w:val="left"/>
+              <w:rPr>
+                <w:b w:val="0"/>
+              </w:rPr>
+            </w:pPr>
+            <w:r>
+              <w:rPr>
+                <w:b w:val="0"/>
+              </w:rPr>
+              <w:t>All existing markers are removed from the map.</w:t>
+            </w:r>
+          </w:p>
+          <w:p>
+            <w:pPr>
+              <w:pStyle w:val="TestTableHeader"/>
+              <w:jc w:val="left"/>
+              <w:rPr>
+                <w:b w:val="0"/>
+              </w:rPr>
+            </w:pPr>
+          </w:p>
+          <w:p>
+            <w:pPr>
+              <w:pStyle w:val="TestTableHeader"/>
+              <w:jc w:val="left"/>
+              <w:rPr>
+                <w:b w:val="0"/>
+              </w:rPr>
+            </w:pPr>
+          </w:p>
+          <w:p>
+            <w:pPr>
+              <w:pStyle w:val="TestTableHeader"/>
+              <w:jc w:val="left"/>
+              <w:rPr>
+                <w:b w:val="0"/>
+              </w:rPr>
+            </w:pPr>
+            <w:r>
+              <w:rPr>
+                <w:b w:val="0"/>
+              </w:rPr>
+              <w:t>2 markers will be displayed on the map.</w:t>
+            </w:r>
+          </w:p>
+          <w:p>
+            <w:pPr>
+              <w:pStyle w:val="TestTableHeader"/>
+              <w:jc w:val="left"/>
+              <w:rPr>
+                <w:b w:val="0"/>
+              </w:rPr>
+            </w:pPr>
+          </w:p>
+          <w:p>
+            <w:pPr>
+              <w:pStyle w:val="TestTableHeader"/>
+              <w:jc w:val="left"/>
+              <w:rPr>
+                <w:b w:val="0"/>
+              </w:rPr>
+            </w:pPr>
+            <w:r>
+              <w:rPr>
+                <w:b w:val="0"/>
+              </w:rPr>
+              <w:t>The marker with a P is our point of interest and it denotes the address we specified.</w:t>
+            </w:r>
+          </w:p>
+          <w:p>
+            <w:pPr>
+              <w:pStyle w:val="TestTableHeader"/>
+              <w:jc w:val="left"/>
+              <w:rPr>
+                <w:b w:val="0"/>
+              </w:rPr>
+            </w:pPr>
+          </w:p>
+          <w:p>
+            <w:pPr>
+              <w:pStyle w:val="TestTableHeader"/>
+              <w:jc w:val="left"/>
+              <w:rPr>
+                <w:b w:val="0"/>
+              </w:rPr>
+            </w:pPr>
+            <w:r>
+              <w:rPr>
+                <w:b w:val="0"/>
+              </w:rPr>
+              <w:t>The marker with a dot indicates the Bike Rack at 134 Abbott Street, Vancouver, BC.</w:t>
+            </w:r>
+          </w:p>
+          <w:p>
+            <w:pPr>
+              <w:pStyle w:val="TestTableHeader"/>
+              <w:jc w:val="left"/>
+              <w:rPr>
+                <w:b w:val="0"/>
+              </w:rPr>
+            </w:pPr>
+          </w:p>
+          <w:p>
+            <w:pPr>
+              <w:pStyle w:val="TestTableHeader"/>
+              <w:jc w:val="left"/>
+              <w:rPr>
+                <w:b w:val="0"/>
+              </w:rPr>
+            </w:pPr>
+            <w:r>
+              <w:rPr>
+                <w:b w:val="0"/>
+              </w:rPr>
+              <w:t>Note:</w:t>
+            </w:r>
+          </w:p>
+          <w:p>
+            <w:pPr>
+              <w:pStyle w:val="TestTableHeader"/>
+              <w:jc w:val="left"/>
+              <w:rPr>
+                <w:b w:val="0"/>
+              </w:rPr>
+            </w:pPr>
+            <w:r>
+              <w:rPr>
+                <w:b w:val="0"/>
+              </w:rPr>
+              <w:t>You may have to press the search button again to ensure that the bike rack marker gets displayed.</w:t>
+            </w:r>
+          </w:p>
+        </w:tc>
+        <w:tc>
+          <w:tcPr>
+            <w:tcW w:w="516" w:type="dxa"/>
+            <w:shd w:val="clear" w:color="auto" w:fill="auto"/>
+          </w:tcPr>
+          <w:p>
+            <w:pPr>
+              <w:pStyle w:val="TestTableHeader"/>
+              <w:rPr>
+                <w:b w:val="0"/>
+              </w:rPr>
+            </w:pPr>
+          </w:p>
+        </w:tc>
+      </w:tr>
+      <w:tr>
+        <w:trPr>
+          <w:cantSplit/>
+          <w:tblHeader/>
+        </w:trPr>
+        <w:tc>
+          <w:tcPr>
+            <w:tcW w:w="733" w:type="dxa"/>
+            <w:shd w:val="clear" w:color="auto" w:fill="auto"/>
+          </w:tcPr>
+          <w:p>
+            <w:pPr>
+              <w:pStyle w:val="TestTableHeader"/>
+              <w:numPr>
+                <w:ilvl w:val="0"/>
+                <w:numId w:val="2"/>
+              </w:numPr>
+              <w:rPr>
+                <w:b w:val="0"/>
+              </w:rPr>
+            </w:pPr>
+          </w:p>
+        </w:tc>
+        <w:tc>
+          <w:tcPr>
+            <w:tcW w:w="3510" w:type="dxa"/>
+            <w:shd w:val="clear" w:color="auto" w:fill="auto"/>
+          </w:tcPr>
+          <w:p>
+            <w:pPr>
+              <w:pStyle w:val="TestTableHeader"/>
+              <w:jc w:val="left"/>
+              <w:rPr>
+                <w:b w:val="0"/>
+              </w:rPr>
+            </w:pPr>
+            <w:r>
+              <w:rPr>
+                <w:b w:val="0"/>
+              </w:rPr>
+              <w:t>Type in this address:</w:t>
+            </w:r>
+          </w:p>
+          <w:p>
+            <w:pPr>
+              <w:pStyle w:val="TestTableHeader"/>
+              <w:jc w:val="left"/>
+              <w:rPr>
+                <w:b w:val="0"/>
+              </w:rPr>
+            </w:pPr>
+            <w:r>
+              <w:rPr>
+                <w:b w:val="0"/>
+              </w:rPr>
+              <w:t xml:space="preserve">2311 </w:t>
+            </w:r>
+            <w:proofErr w:type="spellStart"/>
+            <w:r>
+              <w:rPr>
+                <w:b w:val="0"/>
+              </w:rPr>
+              <w:t>Cassiar</w:t>
+            </w:r>
+            <w:proofErr w:type="spellEnd"/>
+            <w:r>
+              <w:rPr>
+                <w:b w:val="0"/>
+              </w:rPr>
+              <w:t xml:space="preserve"> St, Vancouver, BC</w:t>
+            </w:r>
+          </w:p>
+          <w:p>
+            <w:pPr>
+              <w:pStyle w:val="TestTableHeader"/>
+              <w:jc w:val="left"/>
+              <w:rPr>
+                <w:b w:val="0"/>
+              </w:rPr>
+            </w:pPr>
+          </w:p>
+          <w:p>
+            <w:pPr>
+              <w:pStyle w:val="TestTableHeader"/>
+              <w:jc w:val="left"/>
+              <w:rPr>
+                <w:b w:val="0"/>
+              </w:rPr>
+            </w:pPr>
+            <w:r>
+              <w:rPr>
+                <w:b w:val="0"/>
+              </w:rPr>
+              <w:t>Press search.</w:t>
+            </w:r>
+          </w:p>
+        </w:tc>
+        <w:tc>
+          <w:tcPr>
+            <w:tcW w:w="4817" w:type="dxa"/>
+            <w:shd w:val="clear" w:color="auto" w:fill="auto"/>
+          </w:tcPr>
+          <w:p>
+            <w:pPr>
+              <w:pStyle w:val="TestTableHeader"/>
+              <w:jc w:val="left"/>
+              <w:rPr>
+                <w:b w:val="0"/>
+              </w:rPr>
+            </w:pPr>
+            <w:r>
+              <w:rPr>
+                <w:b w:val="0"/>
+              </w:rPr>
+              <w:t>All existing markers are removed from the map.</w:t>
+            </w:r>
+          </w:p>
+          <w:p>
+            <w:pPr>
+              <w:pStyle w:val="TestTableHeader"/>
+              <w:jc w:val="left"/>
+              <w:rPr>
+                <w:b w:val="0"/>
+              </w:rPr>
+            </w:pPr>
+          </w:p>
+          <w:p>
+            <w:pPr>
+              <w:pStyle w:val="TestTableHeader"/>
+              <w:jc w:val="left"/>
+              <w:rPr>
+                <w:b w:val="0"/>
+              </w:rPr>
+            </w:pPr>
+            <w:r>
+              <w:rPr>
+                <w:b w:val="0"/>
+              </w:rPr>
+              <w:t>A marker with a “P” will appear on the map at the specified address.</w:t>
+            </w:r>
+          </w:p>
+        </w:tc>
+        <w:tc>
+          <w:tcPr>
+            <w:tcW w:w="516" w:type="dxa"/>
+            <w:shd w:val="clear" w:color="auto" w:fill="auto"/>
+          </w:tcPr>
+          <w:p>
+            <w:pPr>
+              <w:pStyle w:val="TestTableHeader"/>
+              <w:rPr>
+                <w:b w:val="0"/>
+              </w:rPr>
+            </w:pPr>
+          </w:p>
+        </w:tc>
+      </w:tr>
+      <w:tr>
+        <w:trPr>
+          <w:cantSplit/>
+          <w:tblHeader/>
+        </w:trPr>
+        <w:tc>
+          <w:tcPr>
+            <w:tcW w:w="733" w:type="dxa"/>
+            <w:shd w:val="clear" w:color="auto" w:fill="auto"/>
+          </w:tcPr>
+          <w:p>
+            <w:pPr>
+              <w:pStyle w:val="TestTableHeader"/>
+              <w:numPr>
+                <w:ilvl w:val="0"/>
+                <w:numId w:val="2"/>
+              </w:numPr>
+              <w:rPr>
+                <w:b w:val="0"/>
+              </w:rPr>
+            </w:pPr>
+          </w:p>
+        </w:tc>
+        <w:tc>
+          <w:tcPr>
+            <w:tcW w:w="3510" w:type="dxa"/>
+            <w:shd w:val="clear" w:color="auto" w:fill="auto"/>
+          </w:tcPr>
+          <w:p>
+            <w:pPr>
+              <w:pStyle w:val="TestTableHeader"/>
+              <w:jc w:val="left"/>
+              <w:rPr>
+                <w:b w:val="0"/>
+              </w:rPr>
+            </w:pPr>
+            <w:r>
+              <w:rPr>
+                <w:b w:val="0"/>
+              </w:rPr>
+              <w:t xml:space="preserve">Type in this </w:t>
+            </w:r>
+            <w:proofErr w:type="spellStart"/>
+            <w:r>
+              <w:rPr>
+                <w:b w:val="0"/>
+              </w:rPr>
+              <w:t>addres</w:t>
+            </w:r>
+            <w:proofErr w:type="spellEnd"/>
+            <w:r>
+              <w:rPr>
+                <w:b w:val="0"/>
+              </w:rPr>
+              <w:t>:</w:t>
+            </w:r>
+          </w:p>
+          <w:p>
+            <w:pPr>
+              <w:pStyle w:val="TestTableHeader"/>
+              <w:jc w:val="left"/>
+              <w:rPr>
+                <w:b w:val="0"/>
+              </w:rPr>
+            </w:pPr>
+            <w:r>
+              <w:rPr>
+                <w:b w:val="0"/>
+              </w:rPr>
+              <w:t>55 Water Street, Vancouver, BC</w:t>
+            </w:r>
+          </w:p>
+          <w:p>
+            <w:pPr>
+              <w:pStyle w:val="TestTableHeader"/>
+              <w:jc w:val="left"/>
+              <w:rPr>
+                <w:b w:val="0"/>
+              </w:rPr>
+            </w:pPr>
+          </w:p>
+          <w:p>
+            <w:pPr>
+              <w:pStyle w:val="TestTableHeader"/>
+              <w:jc w:val="left"/>
+              <w:rPr>
+                <w:b w:val="0"/>
+              </w:rPr>
+            </w:pPr>
+            <w:r>
+              <w:rPr>
+                <w:b w:val="0"/>
+              </w:rPr>
+              <w:t>Press search.</w:t>
+            </w:r>
+          </w:p>
+        </w:tc>
+        <w:tc>
+          <w:tcPr>
+            <w:tcW w:w="4817" w:type="dxa"/>
+            <w:shd w:val="clear" w:color="auto" w:fill="auto"/>
+          </w:tcPr>
+          <w:p>
+            <w:pPr>
+              <w:pStyle w:val="TestTableHeader"/>
+              <w:jc w:val="left"/>
+              <w:rPr>
+                <w:b w:val="0"/>
+              </w:rPr>
+            </w:pPr>
+            <w:r>
+              <w:rPr>
+                <w:b w:val="0"/>
+              </w:rPr>
+              <w:t>All existing markers are removed from the map.</w:t>
+            </w:r>
+          </w:p>
+          <w:p>
+            <w:pPr>
+              <w:pStyle w:val="TestTableHeader"/>
+              <w:jc w:val="left"/>
+              <w:rPr>
+                <w:b w:val="0"/>
+              </w:rPr>
+            </w:pPr>
+          </w:p>
+          <w:p>
+            <w:pPr>
+              <w:pStyle w:val="TestTableHeader"/>
+              <w:jc w:val="left"/>
+              <w:rPr>
+                <w:b w:val="0"/>
+              </w:rPr>
+            </w:pPr>
+            <w:r>
+              <w:rPr>
+                <w:b w:val="0"/>
+              </w:rPr>
+              <w:t>2 markers will be displayed on the map.</w:t>
+            </w:r>
+          </w:p>
+          <w:p>
+            <w:pPr>
+              <w:pStyle w:val="TestTableHeader"/>
+              <w:jc w:val="left"/>
+              <w:rPr>
+                <w:b w:val="0"/>
+              </w:rPr>
+            </w:pPr>
+          </w:p>
+          <w:p>
+            <w:pPr>
+              <w:pStyle w:val="TestTableHeader"/>
+              <w:jc w:val="left"/>
+              <w:rPr>
+                <w:b w:val="0"/>
+              </w:rPr>
+            </w:pPr>
+            <w:r>
+              <w:rPr>
+                <w:b w:val="0"/>
+              </w:rPr>
+              <w:t>A marker with a “P” will appear on the map at the specified address.</w:t>
+            </w:r>
+          </w:p>
+          <w:p>
+            <w:pPr>
+              <w:pStyle w:val="TestTableHeader"/>
+              <w:jc w:val="left"/>
+              <w:rPr>
+                <w:b w:val="0"/>
+              </w:rPr>
+            </w:pPr>
+          </w:p>
+          <w:p>
+            <w:pPr>
+              <w:pStyle w:val="TestTableHeader"/>
+              <w:jc w:val="left"/>
+              <w:rPr>
+                <w:b w:val="0"/>
+              </w:rPr>
+            </w:pPr>
+            <w:r>
+              <w:rPr>
+                <w:b w:val="0"/>
+              </w:rPr>
+              <w:t>The marker with a dot indicates the Bike Rack at 134 Abbott Street, Vancouver, BC.</w:t>
+            </w:r>
+          </w:p>
+          <w:p>
+            <w:pPr>
+              <w:pStyle w:val="TestTableHeader"/>
+              <w:jc w:val="left"/>
+              <w:rPr>
+                <w:b w:val="0"/>
+              </w:rPr>
+            </w:pPr>
+          </w:p>
+          <w:p>
+            <w:pPr>
+              <w:pStyle w:val="TestTableHeader"/>
+              <w:jc w:val="left"/>
+              <w:rPr>
+                <w:b w:val="0"/>
+              </w:rPr>
+            </w:pPr>
+            <w:r>
+              <w:rPr>
+                <w:b w:val="0"/>
+              </w:rPr>
+              <w:t>Note:</w:t>
+            </w:r>
+          </w:p>
+          <w:p>
+            <w:pPr>
+              <w:pStyle w:val="TestTableHeader"/>
+              <w:jc w:val="left"/>
+              <w:rPr>
+                <w:b w:val="0"/>
+              </w:rPr>
+            </w:pPr>
+            <w:r>
+              <w:rPr>
+                <w:b w:val="0"/>
+              </w:rPr>
+              <w:t>You may have to press the search button again to ensure that the bike rack marker gets displayed.</w:t>
             </w:r>
             <w:bookmarkStart w:id="0" w:name="_GoBack"/>
             <w:bookmarkEnd w:id="0"/>
-            <w:r>
-              <w:rPr>
-                <w:b w:val="0"/>
-              </w:rPr>
-              <w:t>.</w:t>
-            </w:r>
+          </w:p>
+          <w:p>
+            <w:pPr>
+              <w:pStyle w:val="TestTableHeader"/>
+              <w:jc w:val="left"/>
+              <w:rPr>
+                <w:b w:val="0"/>
+              </w:rPr>
+            </w:pPr>
           </w:p>
         </w:tc>
         <w:tc>
@@ -1603,6 +2436,7 @@
   </w:compat>
   <w:rsids>
     <w:rsidRoot w:val="00EC16C2"/>
+    <w:rsid w:val="000F0100"/>
     <w:rsid w:val="001155CD"/>
     <w:rsid w:val="00410855"/>
     <w:rsid w:val="00467EAA"/>
@@ -2314,7 +3148,7 @@
 </file>
 
 <file path=customXml/itemProps1.xml><?xml version="1.0" encoding="utf-8"?>
-<ds:datastoreItem xmlns:ds="http://schemas.openxmlformats.org/officeDocument/2006/customXml" ds:itemID="{94D9ACA9-F0B1-4301-8751-A6BE6418AC99}">
+<ds:datastoreItem xmlns:ds="http://schemas.openxmlformats.org/officeDocument/2006/customXml" ds:itemID="{BF955513-113B-4BA2-83CF-01FD9085AEA7}">
   <ds:schemaRefs>
     <ds:schemaRef ds:uri="http://schemas.openxmlformats.org/officeDocument/2006/bibliography"/>
   </ds:schemaRefs>

</xml_diff>

<commit_message>
-Fixed code so that specified POI and nearby bike rack locations will both load at once. -Editted and updated regression test for testing the above statement. -Formatted and cleaned up code.
</commit_message>
<xml_diff>
--- a/test/ubc/cs/cpsc310/rackbuddy/Regression test/Test search from specfic poi.docx
+++ b/test/ubc/cs/cpsc310/rackbuddy/Regression test/Test search from specfic poi.docx
@@ -17,9 +17,10 @@
         <w:tblLook w:val="04A0" w:firstRow="1" w:lastRow="0" w:firstColumn="1" w:lastColumn="0" w:noHBand="0" w:noVBand="1"/>
       </w:tblPr>
       <w:tblGrid>
-        <w:gridCol w:w="733"/>
-        <w:gridCol w:w="3510"/>
-        <w:gridCol w:w="4817"/>
+        <w:gridCol w:w="666"/>
+        <w:gridCol w:w="151"/>
+        <w:gridCol w:w="2986"/>
+        <w:gridCol w:w="5257"/>
         <w:gridCol w:w="516"/>
       </w:tblGrid>
       <w:tr>
@@ -30,7 +31,7 @@
         <w:tc>
           <w:tcPr>
             <w:tcW w:w="9576" w:type="dxa"/>
-            <w:gridSpan w:val="4"/>
+            <w:gridSpan w:val="5"/>
             <w:shd w:val="clear" w:color="auto" w:fill="A6A6A6"/>
           </w:tcPr>
           <w:p>
@@ -54,7 +55,7 @@
         <w:tc>
           <w:tcPr>
             <w:tcW w:w="9576" w:type="dxa"/>
-            <w:gridSpan w:val="4"/>
+            <w:gridSpan w:val="5"/>
             <w:shd w:val="clear" w:color="auto" w:fill="A6A6A6"/>
           </w:tcPr>
           <w:p>
@@ -74,7 +75,7 @@
         </w:trPr>
         <w:tc>
           <w:tcPr>
-            <w:tcW w:w="733" w:type="dxa"/>
+            <w:tcW w:w="666" w:type="dxa"/>
             <w:shd w:val="clear" w:color="auto" w:fill="auto"/>
           </w:tcPr>
           <w:p>
@@ -94,7 +95,8 @@
         </w:tc>
         <w:tc>
           <w:tcPr>
-            <w:tcW w:w="3510" w:type="dxa"/>
+            <w:tcW w:w="3137" w:type="dxa"/>
+            <w:gridSpan w:val="2"/>
             <w:shd w:val="clear" w:color="auto" w:fill="auto"/>
           </w:tcPr>
           <w:p>
@@ -114,7 +116,7 @@
         </w:tc>
         <w:tc>
           <w:tcPr>
-            <w:tcW w:w="4817" w:type="dxa"/>
+            <w:tcW w:w="5257" w:type="dxa"/>
             <w:shd w:val="clear" w:color="auto" w:fill="auto"/>
           </w:tcPr>
           <w:p>
@@ -160,7 +162,7 @@
         </w:trPr>
         <w:tc>
           <w:tcPr>
-            <w:tcW w:w="733" w:type="dxa"/>
+            <w:tcW w:w="666" w:type="dxa"/>
             <w:shd w:val="clear" w:color="auto" w:fill="auto"/>
           </w:tcPr>
           <w:p>
@@ -178,7 +180,8 @@
         </w:tc>
         <w:tc>
           <w:tcPr>
-            <w:tcW w:w="3510" w:type="dxa"/>
+            <w:tcW w:w="3137" w:type="dxa"/>
+            <w:gridSpan w:val="2"/>
             <w:shd w:val="clear" w:color="auto" w:fill="auto"/>
           </w:tcPr>
           <w:p>
@@ -223,7 +226,7 @@
         </w:tc>
         <w:tc>
           <w:tcPr>
-            <w:tcW w:w="4817" w:type="dxa"/>
+            <w:tcW w:w="5257" w:type="dxa"/>
             <w:shd w:val="clear" w:color="auto" w:fill="auto"/>
           </w:tcPr>
           <w:p>
@@ -264,7 +267,7 @@
         </w:trPr>
         <w:tc>
           <w:tcPr>
-            <w:tcW w:w="733" w:type="dxa"/>
+            <w:tcW w:w="666" w:type="dxa"/>
             <w:shd w:val="clear" w:color="auto" w:fill="auto"/>
           </w:tcPr>
           <w:p>
@@ -282,7 +285,8 @@
         </w:tc>
         <w:tc>
           <w:tcPr>
-            <w:tcW w:w="3510" w:type="dxa"/>
+            <w:tcW w:w="3137" w:type="dxa"/>
+            <w:gridSpan w:val="2"/>
             <w:shd w:val="clear" w:color="auto" w:fill="auto"/>
           </w:tcPr>
           <w:p>
@@ -327,7 +331,7 @@
         </w:tc>
         <w:tc>
           <w:tcPr>
-            <w:tcW w:w="4817" w:type="dxa"/>
+            <w:tcW w:w="5257" w:type="dxa"/>
             <w:shd w:val="clear" w:color="auto" w:fill="auto"/>
           </w:tcPr>
           <w:p>
@@ -368,7 +372,7 @@
         </w:trPr>
         <w:tc>
           <w:tcPr>
-            <w:tcW w:w="733" w:type="dxa"/>
+            <w:tcW w:w="666" w:type="dxa"/>
             <w:shd w:val="clear" w:color="auto" w:fill="auto"/>
           </w:tcPr>
           <w:p>
@@ -386,7 +390,8 @@
         </w:tc>
         <w:tc>
           <w:tcPr>
-            <w:tcW w:w="3510" w:type="dxa"/>
+            <w:tcW w:w="3137" w:type="dxa"/>
+            <w:gridSpan w:val="2"/>
             <w:shd w:val="clear" w:color="auto" w:fill="auto"/>
           </w:tcPr>
           <w:p>
@@ -446,7 +451,7 @@
         </w:tc>
         <w:tc>
           <w:tcPr>
-            <w:tcW w:w="4817" w:type="dxa"/>
+            <w:tcW w:w="5257" w:type="dxa"/>
             <w:shd w:val="clear" w:color="auto" w:fill="auto"/>
           </w:tcPr>
           <w:p>
@@ -505,7 +510,7 @@
         </w:trPr>
         <w:tc>
           <w:tcPr>
-            <w:tcW w:w="733" w:type="dxa"/>
+            <w:tcW w:w="666" w:type="dxa"/>
             <w:shd w:val="clear" w:color="auto" w:fill="auto"/>
           </w:tcPr>
           <w:p>
@@ -523,7 +528,8 @@
         </w:tc>
         <w:tc>
           <w:tcPr>
-            <w:tcW w:w="3510" w:type="dxa"/>
+            <w:tcW w:w="3137" w:type="dxa"/>
+            <w:gridSpan w:val="2"/>
             <w:shd w:val="clear" w:color="auto" w:fill="auto"/>
           </w:tcPr>
           <w:p>
@@ -568,7 +574,7 @@
         </w:tc>
         <w:tc>
           <w:tcPr>
-            <w:tcW w:w="4817" w:type="dxa"/>
+            <w:tcW w:w="5257" w:type="dxa"/>
             <w:shd w:val="clear" w:color="auto" w:fill="auto"/>
           </w:tcPr>
           <w:p>
@@ -610,7 +616,7 @@
         <w:tc>
           <w:tcPr>
             <w:tcW w:w="9576" w:type="dxa"/>
-            <w:gridSpan w:val="4"/>
+            <w:gridSpan w:val="5"/>
             <w:shd w:val="clear" w:color="auto" w:fill="A6A6A6" w:themeFill="background1" w:themeFillShade="A6"/>
           </w:tcPr>
           <w:p>
@@ -636,7 +642,7 @@
         </w:trPr>
         <w:tc>
           <w:tcPr>
-            <w:tcW w:w="733" w:type="dxa"/>
+            <w:tcW w:w="666" w:type="dxa"/>
             <w:shd w:val="clear" w:color="auto" w:fill="auto"/>
           </w:tcPr>
           <w:p>
@@ -654,36 +660,23 @@
         </w:tc>
         <w:tc>
           <w:tcPr>
-            <w:tcW w:w="3510" w:type="dxa"/>
-            <w:shd w:val="clear" w:color="auto" w:fill="auto"/>
-          </w:tcPr>
-          <w:p>
-            <w:pPr>
-              <w:pStyle w:val="TestTableHeader"/>
-              <w:jc w:val="left"/>
-              <w:rPr>
-                <w:b w:val="0"/>
-              </w:rPr>
-            </w:pPr>
-            <w:r>
-              <w:rPr>
-                <w:b w:val="0"/>
-              </w:rPr>
-              <w:t xml:space="preserve">Ensure that this Bike Rack Data is in the </w:t>
-            </w:r>
-            <w:proofErr w:type="spellStart"/>
-            <w:r>
-              <w:rPr>
-                <w:b w:val="0"/>
-              </w:rPr>
-              <w:t>datastore</w:t>
-            </w:r>
-            <w:proofErr w:type="spellEnd"/>
-            <w:r>
-              <w:rPr>
-                <w:b w:val="0"/>
-              </w:rPr>
-              <w:t>:</w:t>
+            <w:tcW w:w="3137" w:type="dxa"/>
+            <w:gridSpan w:val="2"/>
+            <w:shd w:val="clear" w:color="auto" w:fill="auto"/>
+          </w:tcPr>
+          <w:p>
+            <w:pPr>
+              <w:pStyle w:val="TestTableHeader"/>
+              <w:jc w:val="left"/>
+              <w:rPr>
+                <w:b w:val="0"/>
+              </w:rPr>
+            </w:pPr>
+            <w:r>
+              <w:rPr>
+                <w:b w:val="0"/>
+              </w:rPr>
+              <w:t>Ensure that this Bike Rack Data is in the datastore:</w:t>
             </w:r>
           </w:p>
           <w:p>
@@ -748,19 +741,11 @@
                 <w:b w:val="0"/>
               </w:rPr>
             </w:pPr>
-            <w:proofErr w:type="spellStart"/>
-            <w:r>
-              <w:rPr>
-                <w:b w:val="0"/>
-              </w:rPr>
-              <w:t>Skytrain</w:t>
-            </w:r>
-            <w:proofErr w:type="spellEnd"/>
-            <w:r>
-              <w:rPr>
-                <w:b w:val="0"/>
-              </w:rPr>
-              <w:t xml:space="preserve"> Station: N/A</w:t>
+            <w:r>
+              <w:rPr>
+                <w:b w:val="0"/>
+              </w:rPr>
+              <w:t>Skytrain Station: N/A</w:t>
             </w:r>
           </w:p>
           <w:p>
@@ -868,13 +853,37 @@
               <w:rPr>
                 <w:b w:val="0"/>
               </w:rPr>
+              <w:t>Ensure that the radius of search is set for 100m.</w:t>
+            </w:r>
+          </w:p>
+          <w:p>
+            <w:pPr>
+              <w:pStyle w:val="TestTableHeader"/>
+              <w:jc w:val="left"/>
+              <w:rPr>
+                <w:b w:val="0"/>
+              </w:rPr>
+            </w:pPr>
+          </w:p>
+          <w:p>
+            <w:pPr>
+              <w:pStyle w:val="TestTableHeader"/>
+              <w:jc w:val="left"/>
+              <w:rPr>
+                <w:b w:val="0"/>
+              </w:rPr>
+            </w:pPr>
+            <w:r>
+              <w:rPr>
+                <w:b w:val="0"/>
+              </w:rPr>
               <w:t>Press search.</w:t>
             </w:r>
           </w:p>
         </w:tc>
         <w:tc>
           <w:tcPr>
-            <w:tcW w:w="4817" w:type="dxa"/>
+            <w:tcW w:w="5257" w:type="dxa"/>
             <w:shd w:val="clear" w:color="auto" w:fill="auto"/>
           </w:tcPr>
           <w:p>
@@ -931,7 +940,13 @@
               <w:rPr>
                 <w:b w:val="0"/>
               </w:rPr>
-              <w:t>2 markers will be displayed on the map.</w:t>
+              <w:t>2 marke</w:t>
+            </w:r>
+            <w:r>
+              <w:rPr>
+                <w:b w:val="0"/>
+              </w:rPr>
+              <w:t>rs will be displayed on the map:</w:t>
             </w:r>
           </w:p>
           <w:p>
@@ -999,27 +1014,6 @@
                 <w:b w:val="0"/>
               </w:rPr>
             </w:pPr>
-            <w:r>
-              <w:rPr>
-                <w:b w:val="0"/>
-              </w:rPr>
-              <w:t>Note:</w:t>
-            </w:r>
-          </w:p>
-          <w:p>
-            <w:pPr>
-              <w:pStyle w:val="TestTableHeader"/>
-              <w:jc w:val="left"/>
-              <w:rPr>
-                <w:b w:val="0"/>
-              </w:rPr>
-            </w:pPr>
-            <w:r>
-              <w:rPr>
-                <w:b w:val="0"/>
-              </w:rPr>
-              <w:t>You may have to press the search button again to ensure that the bike rack marker gets displayed.</w:t>
-            </w:r>
           </w:p>
         </w:tc>
         <w:tc>
@@ -1044,7 +1038,7 @@
         </w:trPr>
         <w:tc>
           <w:tcPr>
-            <w:tcW w:w="733" w:type="dxa"/>
+            <w:tcW w:w="666" w:type="dxa"/>
             <w:shd w:val="clear" w:color="auto" w:fill="auto"/>
           </w:tcPr>
           <w:p>
@@ -1062,7 +1056,8 @@
         </w:tc>
         <w:tc>
           <w:tcPr>
-            <w:tcW w:w="3510" w:type="dxa"/>
+            <w:tcW w:w="3137" w:type="dxa"/>
+            <w:gridSpan w:val="2"/>
             <w:shd w:val="clear" w:color="auto" w:fill="auto"/>
           </w:tcPr>
           <w:p>
@@ -1092,16 +1087,8 @@
               <w:rPr>
                 <w:b w:val="0"/>
               </w:rPr>
-              <w:t xml:space="preserve">2311 </w:t>
-            </w:r>
-            <w:proofErr w:type="spellStart"/>
-            <w:r>
-              <w:rPr>
-                <w:b w:val="0"/>
-              </w:rPr>
-              <w:t>Cassiar</w:t>
-            </w:r>
-            <w:proofErr w:type="spellEnd"/>
+              <w:t>2311 Cassiar</w:t>
+            </w:r>
             <w:r>
               <w:rPr>
                 <w:b w:val="0"/>
@@ -1130,13 +1117,46 @@
               <w:rPr>
                 <w:b w:val="0"/>
               </w:rPr>
+              <w:t>Ensure that the radius of search is set for 100m.</w:t>
+            </w:r>
+          </w:p>
+          <w:p>
+            <w:pPr>
+              <w:pStyle w:val="TestTableHeader"/>
+              <w:jc w:val="left"/>
+              <w:rPr>
+                <w:b w:val="0"/>
+              </w:rPr>
+            </w:pPr>
+          </w:p>
+          <w:p>
+            <w:pPr>
+              <w:pStyle w:val="TestTableHeader"/>
+              <w:jc w:val="left"/>
+              <w:rPr>
+                <w:b w:val="0"/>
+              </w:rPr>
+            </w:pPr>
+          </w:p>
+          <w:p>
+            <w:pPr>
+              <w:pStyle w:val="TestTableHeader"/>
+              <w:jc w:val="left"/>
+              <w:rPr>
+                <w:b w:val="0"/>
+              </w:rPr>
+            </w:pPr>
+            <w:r>
+              <w:rPr>
+                <w:b w:val="0"/>
+              </w:rPr>
               <w:t>Press search.</w:t>
             </w:r>
           </w:p>
         </w:tc>
         <w:tc>
           <w:tcPr>
-            <w:tcW w:w="4817" w:type="dxa"/>
+            <w:tcW w:w="5257" w:type="dxa"/>
             <w:shd w:val="clear" w:color="auto" w:fill="auto"/>
           </w:tcPr>
           <w:p>
@@ -1201,7 +1221,7 @@
         </w:trPr>
         <w:tc>
           <w:tcPr>
-            <w:tcW w:w="733" w:type="dxa"/>
+            <w:tcW w:w="666" w:type="dxa"/>
             <w:shd w:val="clear" w:color="auto" w:fill="auto"/>
           </w:tcPr>
           <w:p>
@@ -1219,36 +1239,23 @@
         </w:tc>
         <w:tc>
           <w:tcPr>
-            <w:tcW w:w="3510" w:type="dxa"/>
-            <w:shd w:val="clear" w:color="auto" w:fill="auto"/>
-          </w:tcPr>
-          <w:p>
-            <w:pPr>
-              <w:pStyle w:val="TestTableHeader"/>
-              <w:jc w:val="left"/>
-              <w:rPr>
-                <w:b w:val="0"/>
-              </w:rPr>
-            </w:pPr>
-            <w:r>
-              <w:rPr>
-                <w:b w:val="0"/>
-              </w:rPr>
-              <w:t xml:space="preserve">Type in this </w:t>
-            </w:r>
-            <w:proofErr w:type="spellStart"/>
-            <w:r>
-              <w:rPr>
-                <w:b w:val="0"/>
-              </w:rPr>
-              <w:t>addres</w:t>
-            </w:r>
-            <w:proofErr w:type="spellEnd"/>
-            <w:r>
-              <w:rPr>
-                <w:b w:val="0"/>
-              </w:rPr>
-              <w:t>:</w:t>
+            <w:tcW w:w="3137" w:type="dxa"/>
+            <w:gridSpan w:val="2"/>
+            <w:shd w:val="clear" w:color="auto" w:fill="auto"/>
+          </w:tcPr>
+          <w:p>
+            <w:pPr>
+              <w:pStyle w:val="TestTableHeader"/>
+              <w:jc w:val="left"/>
+              <w:rPr>
+                <w:b w:val="0"/>
+              </w:rPr>
+            </w:pPr>
+            <w:r>
+              <w:rPr>
+                <w:b w:val="0"/>
+              </w:rPr>
+              <w:t>Type in this addres:</w:t>
             </w:r>
           </w:p>
           <w:p>
@@ -1287,13 +1294,46 @@
               <w:rPr>
                 <w:b w:val="0"/>
               </w:rPr>
+              <w:t>Ensure that the radius of search is set for 100m.</w:t>
+            </w:r>
+          </w:p>
+          <w:p>
+            <w:pPr>
+              <w:pStyle w:val="TestTableHeader"/>
+              <w:jc w:val="left"/>
+              <w:rPr>
+                <w:b w:val="0"/>
+              </w:rPr>
+            </w:pPr>
+          </w:p>
+          <w:p>
+            <w:pPr>
+              <w:pStyle w:val="TestTableHeader"/>
+              <w:jc w:val="left"/>
+              <w:rPr>
+                <w:b w:val="0"/>
+              </w:rPr>
+            </w:pPr>
+          </w:p>
+          <w:p>
+            <w:pPr>
+              <w:pStyle w:val="TestTableHeader"/>
+              <w:jc w:val="left"/>
+              <w:rPr>
+                <w:b w:val="0"/>
+              </w:rPr>
+            </w:pPr>
+            <w:r>
+              <w:rPr>
+                <w:b w:val="0"/>
+              </w:rPr>
               <w:t>Press search.</w:t>
             </w:r>
           </w:p>
         </w:tc>
         <w:tc>
           <w:tcPr>
-            <w:tcW w:w="4817" w:type="dxa"/>
+            <w:tcW w:w="5257" w:type="dxa"/>
             <w:shd w:val="clear" w:color="auto" w:fill="auto"/>
           </w:tcPr>
           <w:p>
@@ -1332,7 +1372,13 @@
               <w:rPr>
                 <w:b w:val="0"/>
               </w:rPr>
-              <w:t>2 markers will be displayed on the map.</w:t>
+              <w:t>2 marke</w:t>
+            </w:r>
+            <w:r>
+              <w:rPr>
+                <w:b w:val="0"/>
+              </w:rPr>
+              <w:t>rs will be displayed on the map:</w:t>
             </w:r>
           </w:p>
           <w:p>
@@ -1400,29 +1446,3674 @@
                 <w:b w:val="0"/>
               </w:rPr>
             </w:pPr>
-            <w:r>
-              <w:rPr>
-                <w:b w:val="0"/>
-              </w:rPr>
-              <w:t>Note:</w:t>
-            </w:r>
-          </w:p>
-          <w:p>
-            <w:pPr>
-              <w:pStyle w:val="TestTableHeader"/>
-              <w:jc w:val="left"/>
-              <w:rPr>
-                <w:b w:val="0"/>
-              </w:rPr>
-            </w:pPr>
-            <w:r>
-              <w:rPr>
-                <w:b w:val="0"/>
-              </w:rPr>
-              <w:t>You may have to press the search button again to ensure that the bike rack marker gets displayed.</w:t>
+          </w:p>
+        </w:tc>
+        <w:tc>
+          <w:tcPr>
+            <w:tcW w:w="516" w:type="dxa"/>
+            <w:shd w:val="clear" w:color="auto" w:fill="auto"/>
+          </w:tcPr>
+          <w:p>
+            <w:pPr>
+              <w:pStyle w:val="TestTableHeader"/>
+              <w:rPr>
+                <w:b w:val="0"/>
+              </w:rPr>
+            </w:pPr>
+          </w:p>
+        </w:tc>
+      </w:tr>
+      <w:tr>
+        <w:trPr>
+          <w:cantSplit/>
+          <w:tblHeader/>
+        </w:trPr>
+        <w:tc>
+          <w:tcPr>
+            <w:tcW w:w="9576" w:type="dxa"/>
+            <w:gridSpan w:val="5"/>
+            <w:shd w:val="clear" w:color="auto" w:fill="BFBFBF" w:themeFill="background1" w:themeFillShade="BF"/>
+          </w:tcPr>
+          <w:p>
+            <w:pPr>
+              <w:pStyle w:val="TestTableHeader"/>
+              <w:rPr>
+                <w:b w:val="0"/>
+              </w:rPr>
+            </w:pPr>
+            <w:r>
+              <w:rPr>
+                <w:b w:val="0"/>
+              </w:rPr>
+              <w:t>Test duplicate Bike Rack Location from 100m radius</w:t>
+            </w:r>
+          </w:p>
+        </w:tc>
+      </w:tr>
+      <w:tr>
+        <w:trPr>
+          <w:cantSplit/>
+          <w:tblHeader/>
+        </w:trPr>
+        <w:tc>
+          <w:tcPr>
+            <w:tcW w:w="666" w:type="dxa"/>
+            <w:shd w:val="clear" w:color="auto" w:fill="auto"/>
+          </w:tcPr>
+          <w:p>
+            <w:pPr>
+              <w:pStyle w:val="TestTableHeader"/>
+              <w:numPr>
+                <w:ilvl w:val="0"/>
+                <w:numId w:val="2"/>
+              </w:numPr>
+              <w:rPr>
+                <w:b w:val="0"/>
+              </w:rPr>
+            </w:pPr>
+          </w:p>
+        </w:tc>
+        <w:tc>
+          <w:tcPr>
+            <w:tcW w:w="3137" w:type="dxa"/>
+            <w:gridSpan w:val="2"/>
+            <w:shd w:val="clear" w:color="auto" w:fill="auto"/>
+          </w:tcPr>
+          <w:p>
+            <w:pPr>
+              <w:pStyle w:val="TestTableHeader"/>
+              <w:jc w:val="left"/>
+              <w:rPr>
+                <w:b w:val="0"/>
+              </w:rPr>
+            </w:pPr>
+            <w:r>
+              <w:rPr>
+                <w:b w:val="0"/>
+              </w:rPr>
+              <w:t>Ensure that these two bike rack data are stored in the datastore:</w:t>
+            </w:r>
+          </w:p>
+          <w:p>
+            <w:pPr>
+              <w:pStyle w:val="TestTableHeader"/>
+              <w:jc w:val="left"/>
+              <w:rPr>
+                <w:b w:val="0"/>
+              </w:rPr>
+            </w:pPr>
+          </w:p>
+          <w:p>
+            <w:pPr>
+              <w:pStyle w:val="TestTableHeader"/>
+              <w:jc w:val="left"/>
+              <w:rPr>
+                <w:b w:val="0"/>
+              </w:rPr>
+            </w:pPr>
+            <w:r>
+              <w:rPr>
+                <w:b w:val="0"/>
+              </w:rPr>
+              <w:t>St Number: 134</w:t>
+            </w:r>
+          </w:p>
+          <w:p>
+            <w:pPr>
+              <w:pStyle w:val="TestTableHeader"/>
+              <w:jc w:val="left"/>
+              <w:rPr>
+                <w:b w:val="0"/>
+              </w:rPr>
+            </w:pPr>
+            <w:r>
+              <w:rPr>
+                <w:b w:val="0"/>
+              </w:rPr>
+              <w:t>St Name: Abbott St.</w:t>
+            </w:r>
+          </w:p>
+          <w:p>
+            <w:pPr>
+              <w:pStyle w:val="TestTableHeader"/>
+              <w:jc w:val="left"/>
+              <w:rPr>
+                <w:b w:val="0"/>
+              </w:rPr>
+            </w:pPr>
+            <w:r>
+              <w:rPr>
+                <w:b w:val="0"/>
+              </w:rPr>
+              <w:t>Street Side: East</w:t>
+            </w:r>
+          </w:p>
+          <w:p>
+            <w:pPr>
+              <w:pStyle w:val="TestTableHeader"/>
+              <w:jc w:val="left"/>
+              <w:rPr>
+                <w:b w:val="0"/>
+              </w:rPr>
+            </w:pPr>
+            <w:r>
+              <w:rPr>
+                <w:b w:val="0"/>
+              </w:rPr>
+              <w:t>Skytrain Station: N/A</w:t>
+            </w:r>
+          </w:p>
+          <w:p>
+            <w:pPr>
+              <w:pStyle w:val="TestTableHeader"/>
+              <w:jc w:val="left"/>
+              <w:rPr>
+                <w:b w:val="0"/>
+              </w:rPr>
+            </w:pPr>
+            <w:r>
+              <w:rPr>
+                <w:b w:val="0"/>
+              </w:rPr>
+              <w:t>BIA: GT</w:t>
+            </w:r>
+          </w:p>
+          <w:p>
+            <w:pPr>
+              <w:pStyle w:val="TestTableHeader"/>
+              <w:jc w:val="left"/>
+              <w:rPr>
+                <w:b w:val="0"/>
+              </w:rPr>
+            </w:pPr>
+            <w:r>
+              <w:rPr>
+                <w:b w:val="0"/>
+              </w:rPr>
+              <w:t># of racks: 1</w:t>
+            </w:r>
+          </w:p>
+          <w:p>
+            <w:pPr>
+              <w:pStyle w:val="TestTableHeader"/>
+              <w:jc w:val="left"/>
+              <w:rPr>
+                <w:b w:val="0"/>
+              </w:rPr>
+            </w:pPr>
+            <w:r>
+              <w:rPr>
+                <w:b w:val="0"/>
+              </w:rPr>
+              <w:t>Year Installed: Prior 2010</w:t>
+            </w:r>
+          </w:p>
+          <w:p>
+            <w:pPr>
+              <w:pStyle w:val="TestTableHeader"/>
+              <w:jc w:val="left"/>
+              <w:rPr>
+                <w:b w:val="0"/>
+              </w:rPr>
+            </w:pPr>
+          </w:p>
+          <w:p>
+            <w:pPr>
+              <w:pStyle w:val="TestTableHeader"/>
+              <w:jc w:val="left"/>
+              <w:rPr>
+                <w:b w:val="0"/>
+              </w:rPr>
+            </w:pPr>
+            <w:r>
+              <w:rPr>
+                <w:b w:val="0"/>
+              </w:rPr>
+              <w:t xml:space="preserve">St Number: </w:t>
+            </w:r>
+            <w:r>
+              <w:rPr>
+                <w:b w:val="0"/>
+              </w:rPr>
+              <w:t>134</w:t>
+            </w:r>
+          </w:p>
+          <w:p>
+            <w:pPr>
+              <w:pStyle w:val="TestTableHeader"/>
+              <w:jc w:val="left"/>
+              <w:rPr>
+                <w:b w:val="0"/>
+              </w:rPr>
+            </w:pPr>
+            <w:r>
+              <w:rPr>
+                <w:b w:val="0"/>
+              </w:rPr>
+              <w:t>St Name: Abbott St.</w:t>
+            </w:r>
+          </w:p>
+          <w:p>
+            <w:pPr>
+              <w:pStyle w:val="TestTableHeader"/>
+              <w:jc w:val="left"/>
+              <w:rPr>
+                <w:b w:val="0"/>
+              </w:rPr>
+            </w:pPr>
+            <w:r>
+              <w:rPr>
+                <w:b w:val="0"/>
+              </w:rPr>
+              <w:t>Street Side: East</w:t>
+            </w:r>
+          </w:p>
+          <w:p>
+            <w:pPr>
+              <w:pStyle w:val="TestTableHeader"/>
+              <w:jc w:val="left"/>
+              <w:rPr>
+                <w:b w:val="0"/>
+              </w:rPr>
+            </w:pPr>
+            <w:r>
+              <w:rPr>
+                <w:b w:val="0"/>
+              </w:rPr>
+              <w:t>Skytrain Station: N/A</w:t>
+            </w:r>
+          </w:p>
+          <w:p>
+            <w:pPr>
+              <w:pStyle w:val="TestTableHeader"/>
+              <w:jc w:val="left"/>
+              <w:rPr>
+                <w:b w:val="0"/>
+              </w:rPr>
+            </w:pPr>
+            <w:r>
+              <w:rPr>
+                <w:b w:val="0"/>
+              </w:rPr>
+              <w:t>BIA: GT</w:t>
+            </w:r>
+          </w:p>
+          <w:p>
+            <w:pPr>
+              <w:pStyle w:val="TestTableHeader"/>
+              <w:jc w:val="left"/>
+              <w:rPr>
+                <w:b w:val="0"/>
+              </w:rPr>
+            </w:pPr>
+            <w:r>
+              <w:rPr>
+                <w:b w:val="0"/>
+              </w:rPr>
+              <w:t xml:space="preserve"># of racks: </w:t>
+            </w:r>
+          </w:p>
+          <w:p>
+            <w:pPr>
+              <w:pStyle w:val="TestTableHeader"/>
+              <w:jc w:val="left"/>
+              <w:rPr>
+                <w:b w:val="0"/>
+              </w:rPr>
+            </w:pPr>
+            <w:r>
+              <w:rPr>
+                <w:b w:val="0"/>
+              </w:rPr>
+              <w:t xml:space="preserve">Year Installed: </w:t>
+            </w:r>
+            <w:r>
+              <w:rPr>
+                <w:b w:val="0"/>
+              </w:rPr>
+              <w:t>2012</w:t>
+            </w:r>
+          </w:p>
+          <w:p>
+            <w:pPr>
+              <w:pStyle w:val="TestTableHeader"/>
+              <w:jc w:val="left"/>
+              <w:rPr>
+                <w:b w:val="0"/>
+              </w:rPr>
+            </w:pPr>
+          </w:p>
+          <w:p>
+            <w:pPr>
+              <w:pStyle w:val="TestTableHeader"/>
+              <w:jc w:val="left"/>
+              <w:rPr>
+                <w:b w:val="0"/>
+              </w:rPr>
+            </w:pPr>
+          </w:p>
+          <w:p>
+            <w:pPr>
+              <w:pStyle w:val="TestTableHeader"/>
+              <w:jc w:val="left"/>
+              <w:rPr>
+                <w:b w:val="0"/>
+              </w:rPr>
+            </w:pPr>
+            <w:r>
+              <w:rPr>
+                <w:b w:val="0"/>
+              </w:rPr>
+              <w:t>Type in this address:</w:t>
+            </w:r>
+          </w:p>
+          <w:p>
+            <w:pPr>
+              <w:pStyle w:val="TestTableHeader"/>
+              <w:jc w:val="left"/>
+              <w:rPr>
+                <w:b w:val="0"/>
+              </w:rPr>
+            </w:pPr>
+            <w:r>
+              <w:rPr>
+                <w:b w:val="0"/>
+              </w:rPr>
+              <w:t>73 Water Street Vancouver, BC</w:t>
+            </w:r>
+          </w:p>
+          <w:p>
+            <w:pPr>
+              <w:pStyle w:val="TestTableHeader"/>
+              <w:jc w:val="left"/>
+              <w:rPr>
+                <w:b w:val="0"/>
+              </w:rPr>
+            </w:pPr>
+          </w:p>
+          <w:p>
+            <w:pPr>
+              <w:pStyle w:val="TestTableHeader"/>
+              <w:jc w:val="left"/>
+              <w:rPr>
+                <w:b w:val="0"/>
+              </w:rPr>
+            </w:pPr>
+            <w:r>
+              <w:rPr>
+                <w:b w:val="0"/>
+              </w:rPr>
+              <w:t>Ensure that the radius of search is set for 100m.</w:t>
+            </w:r>
+          </w:p>
+          <w:p>
+            <w:pPr>
+              <w:pStyle w:val="TestTableHeader"/>
+              <w:jc w:val="left"/>
+              <w:rPr>
+                <w:b w:val="0"/>
+              </w:rPr>
+            </w:pPr>
+          </w:p>
+          <w:p>
+            <w:pPr>
+              <w:pStyle w:val="TestTableHeader"/>
+              <w:jc w:val="left"/>
+              <w:rPr>
+                <w:b w:val="0"/>
+              </w:rPr>
+            </w:pPr>
+          </w:p>
+          <w:p>
+            <w:pPr>
+              <w:pStyle w:val="TestTableHeader"/>
+              <w:jc w:val="left"/>
+              <w:rPr>
+                <w:b w:val="0"/>
+              </w:rPr>
+            </w:pPr>
+            <w:r>
+              <w:rPr>
+                <w:b w:val="0"/>
+              </w:rPr>
+              <w:t>Press search.</w:t>
+            </w:r>
+          </w:p>
+          <w:p>
+            <w:pPr>
+              <w:pStyle w:val="TestTableHeader"/>
+              <w:jc w:val="left"/>
+              <w:rPr>
+                <w:b w:val="0"/>
+              </w:rPr>
+            </w:pPr>
+          </w:p>
+        </w:tc>
+        <w:tc>
+          <w:tcPr>
+            <w:tcW w:w="5257" w:type="dxa"/>
+            <w:shd w:val="clear" w:color="auto" w:fill="auto"/>
+          </w:tcPr>
+          <w:p>
+            <w:pPr>
+              <w:pStyle w:val="TestTableHeader"/>
+              <w:jc w:val="left"/>
+              <w:rPr>
+                <w:b w:val="0"/>
+              </w:rPr>
+            </w:pPr>
+            <w:r>
+              <w:rPr>
+                <w:b w:val="0"/>
+              </w:rPr>
+              <w:t>All existing markers are removed from the map.</w:t>
+            </w:r>
+          </w:p>
+          <w:p>
+            <w:pPr>
+              <w:pStyle w:val="TestTableHeader"/>
+              <w:jc w:val="left"/>
+              <w:rPr>
+                <w:b w:val="0"/>
+              </w:rPr>
+            </w:pPr>
+          </w:p>
+          <w:p>
+            <w:pPr>
+              <w:pStyle w:val="TestTableHeader"/>
+              <w:jc w:val="left"/>
+              <w:rPr>
+                <w:b w:val="0"/>
+              </w:rPr>
+            </w:pPr>
+            <w:r>
+              <w:rPr>
+                <w:b w:val="0"/>
+              </w:rPr>
+              <w:t>2 marke</w:t>
+            </w:r>
+            <w:r>
+              <w:rPr>
+                <w:b w:val="0"/>
+              </w:rPr>
+              <w:t>rs will be displayed on the map:</w:t>
+            </w:r>
+          </w:p>
+          <w:p>
+            <w:pPr>
+              <w:pStyle w:val="TestTableHeader"/>
+              <w:jc w:val="left"/>
+              <w:rPr>
+                <w:b w:val="0"/>
+              </w:rPr>
+            </w:pPr>
+          </w:p>
+          <w:p>
+            <w:pPr>
+              <w:pStyle w:val="TestTableHeader"/>
+              <w:jc w:val="left"/>
+              <w:rPr>
+                <w:b w:val="0"/>
+              </w:rPr>
+            </w:pPr>
+            <w:r>
+              <w:rPr>
+                <w:b w:val="0"/>
+              </w:rPr>
+              <w:t>A marker with a “P” will appear on the map at the specified address.</w:t>
+            </w:r>
+          </w:p>
+          <w:p>
+            <w:pPr>
+              <w:pStyle w:val="TestTableHeader"/>
+              <w:jc w:val="left"/>
+              <w:rPr>
+                <w:b w:val="0"/>
+              </w:rPr>
+            </w:pPr>
+          </w:p>
+          <w:p>
+            <w:pPr>
+              <w:pStyle w:val="TestTableHeader"/>
+              <w:jc w:val="left"/>
+              <w:rPr>
+                <w:b w:val="0"/>
+              </w:rPr>
+            </w:pPr>
+            <w:r>
+              <w:rPr>
+                <w:b w:val="0"/>
+              </w:rPr>
+              <w:t xml:space="preserve">A </w:t>
+            </w:r>
+            <w:r>
+              <w:rPr>
+                <w:b w:val="0"/>
+              </w:rPr>
+              <w:t>marker with a dot indicates the Bike Rack at 134 Abbott Street, Vancouver, BC.</w:t>
+            </w:r>
+          </w:p>
+          <w:p>
+            <w:pPr>
+              <w:pStyle w:val="TestTableHeader"/>
+              <w:jc w:val="left"/>
+              <w:rPr>
+                <w:b w:val="0"/>
+              </w:rPr>
+            </w:pPr>
+          </w:p>
+          <w:p>
+            <w:pPr>
+              <w:pStyle w:val="TestTableHeader"/>
+              <w:jc w:val="left"/>
+              <w:rPr>
+                <w:b w:val="0"/>
+              </w:rPr>
+            </w:pPr>
+            <w:r>
+              <w:rPr>
+                <w:b w:val="0"/>
+              </w:rPr>
+              <w:t>Notice how there isn’t a third marker on the map.</w:t>
+            </w:r>
+          </w:p>
+          <w:p>
+            <w:pPr>
+              <w:pStyle w:val="TestTableHeader"/>
+              <w:jc w:val="left"/>
+              <w:rPr>
+                <w:b w:val="0"/>
+              </w:rPr>
+            </w:pPr>
+          </w:p>
+        </w:tc>
+        <w:tc>
+          <w:tcPr>
+            <w:tcW w:w="516" w:type="dxa"/>
+            <w:shd w:val="clear" w:color="auto" w:fill="auto"/>
+          </w:tcPr>
+          <w:p>
+            <w:pPr>
+              <w:pStyle w:val="TestTableHeader"/>
+              <w:rPr>
+                <w:b w:val="0"/>
+              </w:rPr>
+            </w:pPr>
+          </w:p>
+        </w:tc>
+      </w:tr>
+      <w:tr>
+        <w:trPr>
+          <w:cantSplit/>
+          <w:tblHeader/>
+        </w:trPr>
+        <w:tc>
+          <w:tcPr>
+            <w:tcW w:w="9576" w:type="dxa"/>
+            <w:gridSpan w:val="5"/>
+            <w:shd w:val="clear" w:color="auto" w:fill="BFBFBF" w:themeFill="background1" w:themeFillShade="BF"/>
+          </w:tcPr>
+          <w:p>
+            <w:pPr>
+              <w:pStyle w:val="TestTableHeader"/>
+              <w:rPr>
+                <w:b w:val="0"/>
+              </w:rPr>
+            </w:pPr>
+            <w:r>
+              <w:rPr>
+                <w:b w:val="0"/>
+              </w:rPr>
+              <w:t>Test Two Bike Rack location from 100m Radius</w:t>
+            </w:r>
+          </w:p>
+        </w:tc>
+      </w:tr>
+      <w:tr>
+        <w:trPr>
+          <w:cantSplit/>
+          <w:tblHeader/>
+        </w:trPr>
+        <w:tc>
+          <w:tcPr>
+            <w:tcW w:w="666" w:type="dxa"/>
+            <w:shd w:val="clear" w:color="auto" w:fill="auto"/>
+          </w:tcPr>
+          <w:p>
+            <w:pPr>
+              <w:pStyle w:val="TestTableHeader"/>
+              <w:numPr>
+                <w:ilvl w:val="0"/>
+                <w:numId w:val="2"/>
+              </w:numPr>
+              <w:rPr>
+                <w:b w:val="0"/>
+              </w:rPr>
+            </w:pPr>
+          </w:p>
+        </w:tc>
+        <w:tc>
+          <w:tcPr>
+            <w:tcW w:w="3137" w:type="dxa"/>
+            <w:gridSpan w:val="2"/>
+            <w:shd w:val="clear" w:color="auto" w:fill="auto"/>
+          </w:tcPr>
+          <w:p>
+            <w:pPr>
+              <w:pStyle w:val="TestTableHeader"/>
+              <w:jc w:val="left"/>
+              <w:rPr>
+                <w:b w:val="0"/>
+              </w:rPr>
+            </w:pPr>
+            <w:r>
+              <w:rPr>
+                <w:b w:val="0"/>
+              </w:rPr>
+              <w:t>Ensure that these</w:t>
+            </w:r>
+            <w:r>
+              <w:rPr>
+                <w:b w:val="0"/>
+              </w:rPr>
+              <w:t xml:space="preserve"> two bike rack data are stored in the datastore:</w:t>
+            </w:r>
+          </w:p>
+          <w:p>
+            <w:pPr>
+              <w:pStyle w:val="TestTableHeader"/>
+              <w:jc w:val="left"/>
+              <w:rPr>
+                <w:b w:val="0"/>
+              </w:rPr>
+            </w:pPr>
+          </w:p>
+          <w:p>
+            <w:pPr>
+              <w:pStyle w:val="TestTableHeader"/>
+              <w:jc w:val="left"/>
+              <w:rPr>
+                <w:b w:val="0"/>
+              </w:rPr>
+            </w:pPr>
+            <w:r>
+              <w:rPr>
+                <w:b w:val="0"/>
+              </w:rPr>
+              <w:t>St Number: 134</w:t>
+            </w:r>
+          </w:p>
+          <w:p>
+            <w:pPr>
+              <w:pStyle w:val="TestTableHeader"/>
+              <w:jc w:val="left"/>
+              <w:rPr>
+                <w:b w:val="0"/>
+              </w:rPr>
+            </w:pPr>
+            <w:r>
+              <w:rPr>
+                <w:b w:val="0"/>
+              </w:rPr>
+              <w:t>St Name: Abbott St.</w:t>
+            </w:r>
+          </w:p>
+          <w:p>
+            <w:pPr>
+              <w:pStyle w:val="TestTableHeader"/>
+              <w:jc w:val="left"/>
+              <w:rPr>
+                <w:b w:val="0"/>
+              </w:rPr>
+            </w:pPr>
+            <w:r>
+              <w:rPr>
+                <w:b w:val="0"/>
+              </w:rPr>
+              <w:t>Street Side: East</w:t>
+            </w:r>
+          </w:p>
+          <w:p>
+            <w:pPr>
+              <w:pStyle w:val="TestTableHeader"/>
+              <w:jc w:val="left"/>
+              <w:rPr>
+                <w:b w:val="0"/>
+              </w:rPr>
+            </w:pPr>
+            <w:r>
+              <w:rPr>
+                <w:b w:val="0"/>
+              </w:rPr>
+              <w:t>Skytrain Station: N/A</w:t>
+            </w:r>
+          </w:p>
+          <w:p>
+            <w:pPr>
+              <w:pStyle w:val="TestTableHeader"/>
+              <w:jc w:val="left"/>
+              <w:rPr>
+                <w:b w:val="0"/>
+              </w:rPr>
+            </w:pPr>
+            <w:r>
+              <w:rPr>
+                <w:b w:val="0"/>
+              </w:rPr>
+              <w:t>BIA: GT</w:t>
+            </w:r>
+          </w:p>
+          <w:p>
+            <w:pPr>
+              <w:pStyle w:val="TestTableHeader"/>
+              <w:jc w:val="left"/>
+              <w:rPr>
+                <w:b w:val="0"/>
+              </w:rPr>
+            </w:pPr>
+            <w:r>
+              <w:rPr>
+                <w:b w:val="0"/>
+              </w:rPr>
+              <w:t># of racks: 1</w:t>
+            </w:r>
+          </w:p>
+          <w:p>
+            <w:pPr>
+              <w:pStyle w:val="TestTableHeader"/>
+              <w:jc w:val="left"/>
+              <w:rPr>
+                <w:b w:val="0"/>
+              </w:rPr>
+            </w:pPr>
+            <w:r>
+              <w:rPr>
+                <w:b w:val="0"/>
+              </w:rPr>
+              <w:t>Year Installed: Prior 2010</w:t>
+            </w:r>
+          </w:p>
+          <w:p>
+            <w:pPr>
+              <w:pStyle w:val="TestTableHeader"/>
+              <w:jc w:val="left"/>
+              <w:rPr>
+                <w:b w:val="0"/>
+              </w:rPr>
+            </w:pPr>
+          </w:p>
+          <w:p>
+            <w:pPr>
+              <w:pStyle w:val="TestTableHeader"/>
+              <w:jc w:val="left"/>
+              <w:rPr>
+                <w:b w:val="0"/>
+              </w:rPr>
+            </w:pPr>
+            <w:r>
+              <w:rPr>
+                <w:b w:val="0"/>
+              </w:rPr>
+              <w:t xml:space="preserve">St Number: </w:t>
+            </w:r>
+            <w:r>
+              <w:rPr>
+                <w:b w:val="0"/>
+              </w:rPr>
+              <w:t>216</w:t>
+            </w:r>
+          </w:p>
+          <w:p>
+            <w:pPr>
+              <w:pStyle w:val="TestTableHeader"/>
+              <w:jc w:val="left"/>
+              <w:rPr>
+                <w:b w:val="0"/>
+              </w:rPr>
+            </w:pPr>
+            <w:r>
+              <w:rPr>
+                <w:b w:val="0"/>
+              </w:rPr>
+              <w:t>St Name: Abbott St.</w:t>
+            </w:r>
+          </w:p>
+          <w:p>
+            <w:pPr>
+              <w:pStyle w:val="TestTableHeader"/>
+              <w:jc w:val="left"/>
+              <w:rPr>
+                <w:b w:val="0"/>
+              </w:rPr>
+            </w:pPr>
+            <w:r>
+              <w:rPr>
+                <w:b w:val="0"/>
+              </w:rPr>
+              <w:t>Street Side: East</w:t>
+            </w:r>
+          </w:p>
+          <w:p>
+            <w:pPr>
+              <w:pStyle w:val="TestTableHeader"/>
+              <w:jc w:val="left"/>
+              <w:rPr>
+                <w:b w:val="0"/>
+              </w:rPr>
+            </w:pPr>
+            <w:r>
+              <w:rPr>
+                <w:b w:val="0"/>
+              </w:rPr>
+              <w:t>Skytrain Station: N/A</w:t>
+            </w:r>
+          </w:p>
+          <w:p>
+            <w:pPr>
+              <w:pStyle w:val="TestTableHeader"/>
+              <w:jc w:val="left"/>
+              <w:rPr>
+                <w:b w:val="0"/>
+              </w:rPr>
+            </w:pPr>
+            <w:r>
+              <w:rPr>
+                <w:b w:val="0"/>
+              </w:rPr>
+              <w:t>BIA: GT</w:t>
+            </w:r>
+          </w:p>
+          <w:p>
+            <w:pPr>
+              <w:pStyle w:val="TestTableHeader"/>
+              <w:jc w:val="left"/>
+              <w:rPr>
+                <w:b w:val="0"/>
+              </w:rPr>
+            </w:pPr>
+            <w:r>
+              <w:rPr>
+                <w:b w:val="0"/>
+              </w:rPr>
+              <w:t># of racks: 2</w:t>
+            </w:r>
+          </w:p>
+          <w:p>
+            <w:pPr>
+              <w:pStyle w:val="TestTableHeader"/>
+              <w:jc w:val="left"/>
+              <w:rPr>
+                <w:b w:val="0"/>
+              </w:rPr>
+            </w:pPr>
+            <w:r>
+              <w:rPr>
+                <w:b w:val="0"/>
+              </w:rPr>
+              <w:t>Year Installed: Prior 2010</w:t>
+            </w:r>
+          </w:p>
+          <w:p>
+            <w:pPr>
+              <w:pStyle w:val="TestTableHeader"/>
+              <w:jc w:val="left"/>
+              <w:rPr>
+                <w:b w:val="0"/>
+              </w:rPr>
+            </w:pPr>
+          </w:p>
+          <w:p>
+            <w:pPr>
+              <w:pStyle w:val="TestTableHeader"/>
+              <w:jc w:val="left"/>
+              <w:rPr>
+                <w:b w:val="0"/>
+              </w:rPr>
+            </w:pPr>
+          </w:p>
+          <w:p>
+            <w:pPr>
+              <w:pStyle w:val="TestTableHeader"/>
+              <w:jc w:val="left"/>
+              <w:rPr>
+                <w:b w:val="0"/>
+              </w:rPr>
+            </w:pPr>
+            <w:r>
+              <w:rPr>
+                <w:b w:val="0"/>
+              </w:rPr>
+              <w:t>Type in this address:</w:t>
+            </w:r>
+          </w:p>
+          <w:p>
+            <w:pPr>
+              <w:pStyle w:val="TestTableHeader"/>
+              <w:jc w:val="left"/>
+              <w:rPr>
+                <w:b w:val="0"/>
+              </w:rPr>
+            </w:pPr>
+            <w:r>
+              <w:rPr>
+                <w:b w:val="0"/>
+              </w:rPr>
+              <w:t>73 Water Street Vancouver, BC</w:t>
+            </w:r>
+          </w:p>
+          <w:p>
+            <w:pPr>
+              <w:pStyle w:val="TestTableHeader"/>
+              <w:jc w:val="left"/>
+              <w:rPr>
+                <w:b w:val="0"/>
+              </w:rPr>
+            </w:pPr>
+          </w:p>
+          <w:p>
+            <w:pPr>
+              <w:pStyle w:val="TestTableHeader"/>
+              <w:jc w:val="left"/>
+              <w:rPr>
+                <w:b w:val="0"/>
+              </w:rPr>
+            </w:pPr>
+            <w:r>
+              <w:rPr>
+                <w:b w:val="0"/>
+              </w:rPr>
+              <w:t>Ensure that the radius of search is set for 100m.</w:t>
+            </w:r>
+          </w:p>
+          <w:p>
+            <w:pPr>
+              <w:pStyle w:val="TestTableHeader"/>
+              <w:jc w:val="left"/>
+              <w:rPr>
+                <w:b w:val="0"/>
+              </w:rPr>
+            </w:pPr>
+          </w:p>
+          <w:p>
+            <w:pPr>
+              <w:pStyle w:val="TestTableHeader"/>
+              <w:jc w:val="left"/>
+              <w:rPr>
+                <w:b w:val="0"/>
+              </w:rPr>
+            </w:pPr>
+          </w:p>
+          <w:p>
+            <w:pPr>
+              <w:pStyle w:val="TestTableHeader"/>
+              <w:jc w:val="left"/>
+              <w:rPr>
+                <w:b w:val="0"/>
+              </w:rPr>
+            </w:pPr>
+            <w:r>
+              <w:rPr>
+                <w:b w:val="0"/>
+              </w:rPr>
+              <w:t>Press search.</w:t>
+            </w:r>
+          </w:p>
+          <w:p>
+            <w:pPr>
+              <w:pStyle w:val="TestTableHeader"/>
+              <w:jc w:val="left"/>
+              <w:rPr>
+                <w:b w:val="0"/>
+              </w:rPr>
+            </w:pPr>
+          </w:p>
+        </w:tc>
+        <w:tc>
+          <w:tcPr>
+            <w:tcW w:w="5257" w:type="dxa"/>
+            <w:shd w:val="clear" w:color="auto" w:fill="auto"/>
+          </w:tcPr>
+          <w:p>
+            <w:pPr>
+              <w:pStyle w:val="TestTableHeader"/>
+              <w:jc w:val="left"/>
+              <w:rPr>
+                <w:b w:val="0"/>
+              </w:rPr>
+            </w:pPr>
+            <w:r>
+              <w:rPr>
+                <w:b w:val="0"/>
+              </w:rPr>
+              <w:t>All existing markers are removed from the map.</w:t>
+            </w:r>
+          </w:p>
+          <w:p>
+            <w:pPr>
+              <w:pStyle w:val="TestTableHeader"/>
+              <w:jc w:val="left"/>
+              <w:rPr>
+                <w:b w:val="0"/>
+              </w:rPr>
+            </w:pPr>
+          </w:p>
+          <w:p>
+            <w:pPr>
+              <w:pStyle w:val="TestTableHeader"/>
+              <w:jc w:val="left"/>
+              <w:rPr>
+                <w:b w:val="0"/>
+              </w:rPr>
+            </w:pPr>
+            <w:r>
+              <w:rPr>
+                <w:b w:val="0"/>
+              </w:rPr>
+              <w:t>3 marke</w:t>
+            </w:r>
+            <w:r>
+              <w:rPr>
+                <w:b w:val="0"/>
+              </w:rPr>
+              <w:t>rs will be displayed on the map:</w:t>
+            </w:r>
+          </w:p>
+          <w:p>
+            <w:pPr>
+              <w:pStyle w:val="TestTableHeader"/>
+              <w:jc w:val="left"/>
+              <w:rPr>
+                <w:b w:val="0"/>
+              </w:rPr>
+            </w:pPr>
+          </w:p>
+          <w:p>
+            <w:pPr>
+              <w:pStyle w:val="TestTableHeader"/>
+              <w:jc w:val="left"/>
+              <w:rPr>
+                <w:b w:val="0"/>
+              </w:rPr>
+            </w:pPr>
+            <w:r>
+              <w:rPr>
+                <w:b w:val="0"/>
+              </w:rPr>
+              <w:t>A marker with a “P” will appear on the map at the specified address.</w:t>
+            </w:r>
+          </w:p>
+          <w:p>
+            <w:pPr>
+              <w:pStyle w:val="TestTableHeader"/>
+              <w:jc w:val="left"/>
+              <w:rPr>
+                <w:b w:val="0"/>
+              </w:rPr>
+            </w:pPr>
+          </w:p>
+          <w:p>
+            <w:pPr>
+              <w:pStyle w:val="TestTableHeader"/>
+              <w:jc w:val="left"/>
+              <w:rPr>
+                <w:b w:val="0"/>
+              </w:rPr>
+            </w:pPr>
+            <w:r>
+              <w:rPr>
+                <w:b w:val="0"/>
+              </w:rPr>
+              <w:t>There will be 2 other markers on the map. These 2 markers represent the two different Bike Rack locations.</w:t>
+            </w:r>
+          </w:p>
+          <w:p>
+            <w:pPr>
+              <w:pStyle w:val="TestTableHeader"/>
+              <w:jc w:val="left"/>
+              <w:rPr>
+                <w:b w:val="0"/>
+              </w:rPr>
+            </w:pPr>
+          </w:p>
+          <w:p>
+            <w:pPr>
+              <w:pStyle w:val="TestTableHeader"/>
+              <w:jc w:val="left"/>
+              <w:rPr>
+                <w:b w:val="0"/>
+              </w:rPr>
+            </w:pPr>
+          </w:p>
+        </w:tc>
+        <w:tc>
+          <w:tcPr>
+            <w:tcW w:w="516" w:type="dxa"/>
+            <w:shd w:val="clear" w:color="auto" w:fill="auto"/>
+          </w:tcPr>
+          <w:p>
+            <w:pPr>
+              <w:pStyle w:val="TestTableHeader"/>
+              <w:rPr>
+                <w:b w:val="0"/>
+              </w:rPr>
+            </w:pPr>
+          </w:p>
+        </w:tc>
+      </w:tr>
+      <w:tr>
+        <w:trPr>
+          <w:cantSplit/>
+          <w:tblHeader/>
+        </w:trPr>
+        <w:tc>
+          <w:tcPr>
+            <w:tcW w:w="9576" w:type="dxa"/>
+            <w:gridSpan w:val="5"/>
+            <w:shd w:val="clear" w:color="auto" w:fill="BFBFBF" w:themeFill="background1" w:themeFillShade="BF"/>
+          </w:tcPr>
+          <w:p>
+            <w:pPr>
+              <w:pStyle w:val="TestTableHeader"/>
+              <w:rPr>
+                <w:b w:val="0"/>
+              </w:rPr>
+            </w:pPr>
+            <w:r>
+              <w:rPr>
+                <w:b w:val="0"/>
+              </w:rPr>
+              <w:t>Test displaying bike rack location from 500m radius</w:t>
+            </w:r>
+          </w:p>
+        </w:tc>
+      </w:tr>
+      <w:tr>
+        <w:trPr>
+          <w:cantSplit/>
+          <w:tblHeader/>
+        </w:trPr>
+        <w:tc>
+          <w:tcPr>
+            <w:tcW w:w="817" w:type="dxa"/>
+            <w:gridSpan w:val="2"/>
+            <w:shd w:val="clear" w:color="auto" w:fill="auto"/>
+          </w:tcPr>
+          <w:p>
+            <w:pPr>
+              <w:pStyle w:val="TestTableHeader"/>
+              <w:numPr>
+                <w:ilvl w:val="0"/>
+                <w:numId w:val="2"/>
+              </w:numPr>
+              <w:rPr>
+                <w:b w:val="0"/>
+              </w:rPr>
+            </w:pPr>
+          </w:p>
+        </w:tc>
+        <w:tc>
+          <w:tcPr>
+            <w:tcW w:w="2986" w:type="dxa"/>
+            <w:shd w:val="clear" w:color="auto" w:fill="auto"/>
+          </w:tcPr>
+          <w:p>
+            <w:pPr>
+              <w:pStyle w:val="TestTableHeader"/>
+              <w:jc w:val="left"/>
+              <w:rPr>
+                <w:b w:val="0"/>
+              </w:rPr>
+            </w:pPr>
+            <w:r>
+              <w:rPr>
+                <w:b w:val="0"/>
+              </w:rPr>
+              <w:t>Ensure that these two bike rack data are stored in the datastore:</w:t>
+            </w:r>
+          </w:p>
+          <w:p>
+            <w:pPr>
+              <w:pStyle w:val="TestTableHeader"/>
+              <w:jc w:val="left"/>
+              <w:rPr>
+                <w:b w:val="0"/>
+              </w:rPr>
+            </w:pPr>
+          </w:p>
+          <w:p>
+            <w:pPr>
+              <w:pStyle w:val="TestTableHeader"/>
+              <w:jc w:val="left"/>
+              <w:rPr>
+                <w:b w:val="0"/>
+              </w:rPr>
+            </w:pPr>
+            <w:r>
+              <w:rPr>
+                <w:b w:val="0"/>
+              </w:rPr>
+              <w:t>St Number: 134</w:t>
+            </w:r>
+          </w:p>
+          <w:p>
+            <w:pPr>
+              <w:pStyle w:val="TestTableHeader"/>
+              <w:jc w:val="left"/>
+              <w:rPr>
+                <w:b w:val="0"/>
+              </w:rPr>
+            </w:pPr>
+            <w:r>
+              <w:rPr>
+                <w:b w:val="0"/>
+              </w:rPr>
+              <w:t>St Name: Abbott St.</w:t>
+            </w:r>
+          </w:p>
+          <w:p>
+            <w:pPr>
+              <w:pStyle w:val="TestTableHeader"/>
+              <w:jc w:val="left"/>
+              <w:rPr>
+                <w:b w:val="0"/>
+              </w:rPr>
+            </w:pPr>
+            <w:r>
+              <w:rPr>
+                <w:b w:val="0"/>
+              </w:rPr>
+              <w:t>Street Side: East</w:t>
+            </w:r>
+          </w:p>
+          <w:p>
+            <w:pPr>
+              <w:pStyle w:val="TestTableHeader"/>
+              <w:jc w:val="left"/>
+              <w:rPr>
+                <w:b w:val="0"/>
+              </w:rPr>
+            </w:pPr>
+            <w:r>
+              <w:rPr>
+                <w:b w:val="0"/>
+              </w:rPr>
+              <w:t>Skytrain Station: N/A</w:t>
+            </w:r>
+          </w:p>
+          <w:p>
+            <w:pPr>
+              <w:pStyle w:val="TestTableHeader"/>
+              <w:jc w:val="left"/>
+              <w:rPr>
+                <w:b w:val="0"/>
+              </w:rPr>
+            </w:pPr>
+            <w:r>
+              <w:rPr>
+                <w:b w:val="0"/>
+              </w:rPr>
+              <w:t>BIA: GT</w:t>
+            </w:r>
+          </w:p>
+          <w:p>
+            <w:pPr>
+              <w:pStyle w:val="TestTableHeader"/>
+              <w:jc w:val="left"/>
+              <w:rPr>
+                <w:b w:val="0"/>
+              </w:rPr>
+            </w:pPr>
+            <w:r>
+              <w:rPr>
+                <w:b w:val="0"/>
+              </w:rPr>
+              <w:t># of racks: 1</w:t>
+            </w:r>
+          </w:p>
+          <w:p>
+            <w:pPr>
+              <w:pStyle w:val="TestTableHeader"/>
+              <w:jc w:val="left"/>
+              <w:rPr>
+                <w:b w:val="0"/>
+              </w:rPr>
+            </w:pPr>
+            <w:r>
+              <w:rPr>
+                <w:b w:val="0"/>
+              </w:rPr>
+              <w:t>Year Installed: Prior 2010</w:t>
+            </w:r>
+          </w:p>
+          <w:p>
+            <w:pPr>
+              <w:pStyle w:val="TestTableHeader"/>
+              <w:jc w:val="left"/>
+              <w:rPr>
+                <w:b w:val="0"/>
+              </w:rPr>
+            </w:pPr>
+          </w:p>
+          <w:p>
+            <w:pPr>
+              <w:pStyle w:val="TestTableHeader"/>
+              <w:jc w:val="left"/>
+              <w:rPr>
+                <w:b w:val="0"/>
+              </w:rPr>
+            </w:pPr>
+            <w:r>
+              <w:rPr>
+                <w:b w:val="0"/>
+              </w:rPr>
+              <w:t>St Number: 216</w:t>
+            </w:r>
+          </w:p>
+          <w:p>
+            <w:pPr>
+              <w:pStyle w:val="TestTableHeader"/>
+              <w:jc w:val="left"/>
+              <w:rPr>
+                <w:b w:val="0"/>
+              </w:rPr>
+            </w:pPr>
+            <w:r>
+              <w:rPr>
+                <w:b w:val="0"/>
+              </w:rPr>
+              <w:t>St Name: Abbott St.</w:t>
+            </w:r>
+          </w:p>
+          <w:p>
+            <w:pPr>
+              <w:pStyle w:val="TestTableHeader"/>
+              <w:jc w:val="left"/>
+              <w:rPr>
+                <w:b w:val="0"/>
+              </w:rPr>
+            </w:pPr>
+            <w:r>
+              <w:rPr>
+                <w:b w:val="0"/>
+              </w:rPr>
+              <w:t>Street Side: East</w:t>
+            </w:r>
+          </w:p>
+          <w:p>
+            <w:pPr>
+              <w:pStyle w:val="TestTableHeader"/>
+              <w:jc w:val="left"/>
+              <w:rPr>
+                <w:b w:val="0"/>
+              </w:rPr>
+            </w:pPr>
+            <w:r>
+              <w:rPr>
+                <w:b w:val="0"/>
+              </w:rPr>
+              <w:t>Skytrain Station: N/A</w:t>
+            </w:r>
+          </w:p>
+          <w:p>
+            <w:pPr>
+              <w:pStyle w:val="TestTableHeader"/>
+              <w:jc w:val="left"/>
+              <w:rPr>
+                <w:b w:val="0"/>
+              </w:rPr>
+            </w:pPr>
+            <w:r>
+              <w:rPr>
+                <w:b w:val="0"/>
+              </w:rPr>
+              <w:t>BIA: GT</w:t>
+            </w:r>
+          </w:p>
+          <w:p>
+            <w:pPr>
+              <w:pStyle w:val="TestTableHeader"/>
+              <w:jc w:val="left"/>
+              <w:rPr>
+                <w:b w:val="0"/>
+              </w:rPr>
+            </w:pPr>
+            <w:r>
+              <w:rPr>
+                <w:b w:val="0"/>
+              </w:rPr>
+              <w:t># of racks: 2</w:t>
+            </w:r>
+          </w:p>
+          <w:p>
+            <w:pPr>
+              <w:pStyle w:val="TestTableHeader"/>
+              <w:jc w:val="left"/>
+              <w:rPr>
+                <w:b w:val="0"/>
+              </w:rPr>
+            </w:pPr>
+            <w:r>
+              <w:rPr>
+                <w:b w:val="0"/>
+              </w:rPr>
+              <w:t>Year Installed: Prior 2010</w:t>
+            </w:r>
+          </w:p>
+          <w:p>
+            <w:pPr>
+              <w:pStyle w:val="TestTableHeader"/>
+              <w:jc w:val="left"/>
+              <w:rPr>
+                <w:b w:val="0"/>
+              </w:rPr>
+            </w:pPr>
+          </w:p>
+          <w:p>
+            <w:pPr>
+              <w:pStyle w:val="TestTableHeader"/>
+              <w:jc w:val="left"/>
+              <w:rPr>
+                <w:b w:val="0"/>
+              </w:rPr>
+            </w:pPr>
+          </w:p>
+          <w:p>
+            <w:pPr>
+              <w:pStyle w:val="TestTableHeader"/>
+              <w:jc w:val="left"/>
+              <w:rPr>
+                <w:b w:val="0"/>
+              </w:rPr>
+            </w:pPr>
+            <w:r>
+              <w:rPr>
+                <w:b w:val="0"/>
+              </w:rPr>
+              <w:t>Type in this address:</w:t>
+            </w:r>
+          </w:p>
+          <w:p>
+            <w:pPr>
+              <w:pStyle w:val="TestTableHeader"/>
+              <w:jc w:val="left"/>
+              <w:rPr>
+                <w:b w:val="0"/>
+              </w:rPr>
+            </w:pPr>
+            <w:r>
+              <w:rPr>
+                <w:b w:val="0"/>
+              </w:rPr>
+              <w:t>73 Water Street Vancouver, BC</w:t>
+            </w:r>
+          </w:p>
+          <w:p>
+            <w:pPr>
+              <w:pStyle w:val="TestTableHeader"/>
+              <w:jc w:val="left"/>
+              <w:rPr>
+                <w:b w:val="0"/>
+              </w:rPr>
+            </w:pPr>
+          </w:p>
+          <w:p>
+            <w:pPr>
+              <w:pStyle w:val="TestTableHeader"/>
+              <w:jc w:val="left"/>
+              <w:rPr>
+                <w:b w:val="0"/>
+              </w:rPr>
+            </w:pPr>
+            <w:r>
+              <w:rPr>
+                <w:b w:val="0"/>
+              </w:rPr>
+              <w:t>Ensure that t</w:t>
+            </w:r>
+            <w:r>
+              <w:rPr>
+                <w:b w:val="0"/>
+              </w:rPr>
+              <w:t>he radius of search is set for 5</w:t>
+            </w:r>
+            <w:r>
+              <w:rPr>
+                <w:b w:val="0"/>
+              </w:rPr>
+              <w:t>00m.</w:t>
+            </w:r>
+          </w:p>
+          <w:p>
+            <w:pPr>
+              <w:pStyle w:val="TestTableHeader"/>
+              <w:jc w:val="left"/>
+              <w:rPr>
+                <w:b w:val="0"/>
+              </w:rPr>
+            </w:pPr>
+          </w:p>
+          <w:p>
+            <w:pPr>
+              <w:pStyle w:val="TestTableHeader"/>
+              <w:jc w:val="left"/>
+              <w:rPr>
+                <w:b w:val="0"/>
+              </w:rPr>
+            </w:pPr>
+          </w:p>
+          <w:p>
+            <w:pPr>
+              <w:pStyle w:val="TestTableHeader"/>
+              <w:jc w:val="left"/>
+              <w:rPr>
+                <w:b w:val="0"/>
+              </w:rPr>
+            </w:pPr>
+            <w:r>
+              <w:rPr>
+                <w:b w:val="0"/>
+              </w:rPr>
+              <w:t>Press search.</w:t>
+            </w:r>
+          </w:p>
+          <w:p>
+            <w:pPr>
+              <w:pStyle w:val="TestTableHeader"/>
+              <w:jc w:val="left"/>
+              <w:rPr>
+                <w:b w:val="0"/>
+              </w:rPr>
+            </w:pPr>
+          </w:p>
+        </w:tc>
+        <w:tc>
+          <w:tcPr>
+            <w:tcW w:w="5257" w:type="dxa"/>
+            <w:shd w:val="clear" w:color="auto" w:fill="auto"/>
+          </w:tcPr>
+          <w:p>
+            <w:pPr>
+              <w:pStyle w:val="TestTableHeader"/>
+              <w:jc w:val="left"/>
+              <w:rPr>
+                <w:b w:val="0"/>
+              </w:rPr>
+            </w:pPr>
+            <w:r>
+              <w:rPr>
+                <w:b w:val="0"/>
+              </w:rPr>
+              <w:t>All existing markers are removed from the map.</w:t>
+            </w:r>
+          </w:p>
+          <w:p>
+            <w:pPr>
+              <w:pStyle w:val="TestTableHeader"/>
+              <w:jc w:val="left"/>
+              <w:rPr>
+                <w:b w:val="0"/>
+              </w:rPr>
+            </w:pPr>
+          </w:p>
+          <w:p>
+            <w:pPr>
+              <w:pStyle w:val="TestTableHeader"/>
+              <w:jc w:val="left"/>
+              <w:rPr>
+                <w:b w:val="0"/>
+              </w:rPr>
+            </w:pPr>
+            <w:r>
+              <w:rPr>
+                <w:b w:val="0"/>
+              </w:rPr>
+              <w:t>3 markers will be displayed on the map:</w:t>
+            </w:r>
+          </w:p>
+          <w:p>
+            <w:pPr>
+              <w:pStyle w:val="TestTableHeader"/>
+              <w:jc w:val="left"/>
+              <w:rPr>
+                <w:b w:val="0"/>
+              </w:rPr>
+            </w:pPr>
+          </w:p>
+          <w:p>
+            <w:pPr>
+              <w:pStyle w:val="TestTableHeader"/>
+              <w:jc w:val="left"/>
+              <w:rPr>
+                <w:b w:val="0"/>
+              </w:rPr>
+            </w:pPr>
+            <w:r>
+              <w:rPr>
+                <w:b w:val="0"/>
+              </w:rPr>
+              <w:t>A marker with a “P” will appear on the map at the specified address.</w:t>
+            </w:r>
+          </w:p>
+          <w:p>
+            <w:pPr>
+              <w:pStyle w:val="TestTableHeader"/>
+              <w:jc w:val="left"/>
+              <w:rPr>
+                <w:b w:val="0"/>
+              </w:rPr>
+            </w:pPr>
+          </w:p>
+          <w:p>
+            <w:pPr>
+              <w:pStyle w:val="TestTableHeader"/>
+              <w:jc w:val="left"/>
+              <w:rPr>
+                <w:b w:val="0"/>
+              </w:rPr>
+            </w:pPr>
+            <w:r>
+              <w:rPr>
+                <w:b w:val="0"/>
+              </w:rPr>
+              <w:t>There will be 2 other markers on the map. These 2 markers represent the two different Bike Rack locations.</w:t>
+            </w:r>
+          </w:p>
+          <w:p>
+            <w:pPr>
+              <w:pStyle w:val="TestTableHeader"/>
+              <w:jc w:val="left"/>
+              <w:rPr>
+                <w:b w:val="0"/>
+              </w:rPr>
+            </w:pPr>
+          </w:p>
+        </w:tc>
+        <w:tc>
+          <w:tcPr>
+            <w:tcW w:w="516" w:type="dxa"/>
+            <w:shd w:val="clear" w:color="auto" w:fill="auto"/>
+          </w:tcPr>
+          <w:p>
+            <w:pPr>
+              <w:pStyle w:val="TestTableHeader"/>
+              <w:rPr>
+                <w:b w:val="0"/>
+              </w:rPr>
+            </w:pPr>
+          </w:p>
+        </w:tc>
+      </w:tr>
+      <w:tr>
+        <w:trPr>
+          <w:cantSplit/>
+          <w:tblHeader/>
+        </w:trPr>
+        <w:tc>
+          <w:tcPr>
+            <w:tcW w:w="817" w:type="dxa"/>
+            <w:gridSpan w:val="2"/>
+            <w:shd w:val="clear" w:color="auto" w:fill="auto"/>
+          </w:tcPr>
+          <w:p>
+            <w:pPr>
+              <w:pStyle w:val="TestTableHeader"/>
+              <w:numPr>
+                <w:ilvl w:val="0"/>
+                <w:numId w:val="2"/>
+              </w:numPr>
+              <w:rPr>
+                <w:b w:val="0"/>
+              </w:rPr>
+            </w:pPr>
+          </w:p>
+        </w:tc>
+        <w:tc>
+          <w:tcPr>
+            <w:tcW w:w="2986" w:type="dxa"/>
+            <w:shd w:val="clear" w:color="auto" w:fill="auto"/>
+          </w:tcPr>
+          <w:p>
+            <w:pPr>
+              <w:pStyle w:val="TestTableHeader"/>
+              <w:jc w:val="left"/>
+              <w:rPr>
+                <w:b w:val="0"/>
+              </w:rPr>
+            </w:pPr>
+            <w:r>
+              <w:rPr>
+                <w:b w:val="0"/>
+              </w:rPr>
+              <w:t>Type in this address:</w:t>
+            </w:r>
+          </w:p>
+          <w:p>
+            <w:pPr>
+              <w:pStyle w:val="TestTableHeader"/>
+              <w:jc w:val="left"/>
+              <w:rPr>
+                <w:b w:val="0"/>
+              </w:rPr>
+            </w:pPr>
+            <w:r>
+              <w:rPr>
+                <w:b w:val="0"/>
+              </w:rPr>
+              <w:t>88 W Pender St Vancouver, BC</w:t>
+            </w:r>
+            <w:r>
+              <w:rPr>
+                <w:b w:val="0"/>
+              </w:rPr>
+              <w:t xml:space="preserve"> </w:t>
+            </w:r>
+          </w:p>
+          <w:p>
+            <w:pPr>
+              <w:pStyle w:val="TestTableHeader"/>
+              <w:jc w:val="left"/>
+              <w:rPr>
+                <w:b w:val="0"/>
+              </w:rPr>
+            </w:pPr>
+          </w:p>
+          <w:p>
+            <w:pPr>
+              <w:pStyle w:val="TestTableHeader"/>
+              <w:jc w:val="left"/>
+              <w:rPr>
+                <w:b w:val="0"/>
+              </w:rPr>
+            </w:pPr>
+            <w:r>
+              <w:rPr>
+                <w:b w:val="0"/>
+              </w:rPr>
+              <w:t>Ensure that the radius of search is set for 500m.</w:t>
+            </w:r>
+          </w:p>
+          <w:p>
+            <w:pPr>
+              <w:pStyle w:val="TestTableHeader"/>
+              <w:jc w:val="left"/>
+              <w:rPr>
+                <w:b w:val="0"/>
+              </w:rPr>
+            </w:pPr>
+          </w:p>
+          <w:p>
+            <w:pPr>
+              <w:pStyle w:val="TestTableHeader"/>
+              <w:jc w:val="left"/>
+              <w:rPr>
+                <w:b w:val="0"/>
+              </w:rPr>
+            </w:pPr>
+          </w:p>
+          <w:p>
+            <w:pPr>
+              <w:pStyle w:val="TestTableHeader"/>
+              <w:jc w:val="left"/>
+              <w:rPr>
+                <w:b w:val="0"/>
+              </w:rPr>
+            </w:pPr>
+            <w:r>
+              <w:rPr>
+                <w:b w:val="0"/>
+              </w:rPr>
+              <w:t>Press search.</w:t>
+            </w:r>
+          </w:p>
+          <w:p>
+            <w:pPr>
+              <w:pStyle w:val="TestTableHeader"/>
+              <w:jc w:val="left"/>
+              <w:rPr>
+                <w:b w:val="0"/>
+              </w:rPr>
+            </w:pPr>
+          </w:p>
+        </w:tc>
+        <w:tc>
+          <w:tcPr>
+            <w:tcW w:w="5257" w:type="dxa"/>
+            <w:shd w:val="clear" w:color="auto" w:fill="auto"/>
+          </w:tcPr>
+          <w:p>
+            <w:pPr>
+              <w:pStyle w:val="TestTableHeader"/>
+              <w:jc w:val="left"/>
+              <w:rPr>
+                <w:b w:val="0"/>
+              </w:rPr>
+            </w:pPr>
+            <w:r>
+              <w:rPr>
+                <w:b w:val="0"/>
+              </w:rPr>
+              <w:t>All existing markers are removed from the map.</w:t>
+            </w:r>
+          </w:p>
+          <w:p>
+            <w:pPr>
+              <w:pStyle w:val="TestTableHeader"/>
+              <w:jc w:val="left"/>
+              <w:rPr>
+                <w:b w:val="0"/>
+              </w:rPr>
+            </w:pPr>
+          </w:p>
+          <w:p>
+            <w:pPr>
+              <w:pStyle w:val="TestTableHeader"/>
+              <w:jc w:val="left"/>
+              <w:rPr>
+                <w:b w:val="0"/>
+              </w:rPr>
+            </w:pPr>
+            <w:r>
+              <w:rPr>
+                <w:b w:val="0"/>
+              </w:rPr>
+              <w:t>3 markers will be displayed on the map:</w:t>
+            </w:r>
+          </w:p>
+          <w:p>
+            <w:pPr>
+              <w:pStyle w:val="TestTableHeader"/>
+              <w:jc w:val="left"/>
+              <w:rPr>
+                <w:b w:val="0"/>
+              </w:rPr>
+            </w:pPr>
+          </w:p>
+          <w:p>
+            <w:pPr>
+              <w:pStyle w:val="TestTableHeader"/>
+              <w:jc w:val="left"/>
+              <w:rPr>
+                <w:b w:val="0"/>
+              </w:rPr>
+            </w:pPr>
+            <w:r>
+              <w:rPr>
+                <w:b w:val="0"/>
+              </w:rPr>
+              <w:t>A marker with a “P” will appear on the map at the specified address.</w:t>
+            </w:r>
+          </w:p>
+          <w:p>
+            <w:pPr>
+              <w:pStyle w:val="TestTableHeader"/>
+              <w:jc w:val="left"/>
+              <w:rPr>
+                <w:b w:val="0"/>
+              </w:rPr>
+            </w:pPr>
+          </w:p>
+          <w:p>
+            <w:pPr>
+              <w:pStyle w:val="TestTableHeader"/>
+              <w:jc w:val="left"/>
+              <w:rPr>
+                <w:b w:val="0"/>
+              </w:rPr>
+            </w:pPr>
+            <w:r>
+              <w:rPr>
+                <w:b w:val="0"/>
+              </w:rPr>
+              <w:t>There will be 2 other markers on the map. These 2 markers represent the two different Bike Rack locations.</w:t>
+            </w:r>
+          </w:p>
+          <w:p>
+            <w:pPr>
+              <w:pStyle w:val="TestTableHeader"/>
+              <w:jc w:val="left"/>
+              <w:rPr>
+                <w:b w:val="0"/>
+              </w:rPr>
+            </w:pPr>
+          </w:p>
+        </w:tc>
+        <w:tc>
+          <w:tcPr>
+            <w:tcW w:w="516" w:type="dxa"/>
+            <w:shd w:val="clear" w:color="auto" w:fill="auto"/>
+          </w:tcPr>
+          <w:p>
+            <w:pPr>
+              <w:pStyle w:val="TestTableHeader"/>
+              <w:rPr>
+                <w:b w:val="0"/>
+              </w:rPr>
+            </w:pPr>
+          </w:p>
+        </w:tc>
+      </w:tr>
+      <w:tr>
+        <w:trPr>
+          <w:cantSplit/>
+          <w:tblHeader/>
+        </w:trPr>
+        <w:tc>
+          <w:tcPr>
+            <w:tcW w:w="817" w:type="dxa"/>
+            <w:gridSpan w:val="2"/>
+            <w:shd w:val="clear" w:color="auto" w:fill="auto"/>
+          </w:tcPr>
+          <w:p>
+            <w:pPr>
+              <w:pStyle w:val="TestTableHeader"/>
+              <w:numPr>
+                <w:ilvl w:val="0"/>
+                <w:numId w:val="2"/>
+              </w:numPr>
+              <w:rPr>
+                <w:b w:val="0"/>
+              </w:rPr>
+            </w:pPr>
+          </w:p>
+        </w:tc>
+        <w:tc>
+          <w:tcPr>
+            <w:tcW w:w="2986" w:type="dxa"/>
+            <w:shd w:val="clear" w:color="auto" w:fill="auto"/>
+          </w:tcPr>
+          <w:p>
+            <w:pPr>
+              <w:pStyle w:val="TestTableHeader"/>
+              <w:jc w:val="left"/>
+              <w:rPr>
+                <w:b w:val="0"/>
+              </w:rPr>
+            </w:pPr>
+            <w:r>
+              <w:rPr>
+                <w:b w:val="0"/>
+              </w:rPr>
+              <w:t>Type in this address:</w:t>
+            </w:r>
+          </w:p>
+          <w:p>
+            <w:pPr>
+              <w:pStyle w:val="TestTableHeader"/>
+              <w:jc w:val="left"/>
+              <w:rPr>
+                <w:b w:val="0"/>
+              </w:rPr>
+            </w:pPr>
+            <w:r>
+              <w:rPr>
+                <w:b w:val="0"/>
+              </w:rPr>
+              <w:t>80 Keffer Pl Vancouver, BC</w:t>
+            </w:r>
+            <w:r>
+              <w:rPr>
+                <w:b w:val="0"/>
+              </w:rPr>
+              <w:t xml:space="preserve"> </w:t>
+            </w:r>
+          </w:p>
+          <w:p>
+            <w:pPr>
+              <w:pStyle w:val="TestTableHeader"/>
+              <w:jc w:val="left"/>
+              <w:rPr>
+                <w:b w:val="0"/>
+              </w:rPr>
+            </w:pPr>
+          </w:p>
+          <w:p>
+            <w:pPr>
+              <w:pStyle w:val="TestTableHeader"/>
+              <w:jc w:val="left"/>
+              <w:rPr>
+                <w:b w:val="0"/>
+              </w:rPr>
+            </w:pPr>
+            <w:r>
+              <w:rPr>
+                <w:b w:val="0"/>
+              </w:rPr>
+              <w:t>Ensure that the radius of search is set for 500m.</w:t>
+            </w:r>
+          </w:p>
+          <w:p>
+            <w:pPr>
+              <w:pStyle w:val="TestTableHeader"/>
+              <w:jc w:val="left"/>
+              <w:rPr>
+                <w:b w:val="0"/>
+              </w:rPr>
+            </w:pPr>
+          </w:p>
+          <w:p>
+            <w:pPr>
+              <w:pStyle w:val="TestTableHeader"/>
+              <w:jc w:val="left"/>
+              <w:rPr>
+                <w:b w:val="0"/>
+              </w:rPr>
+            </w:pPr>
+          </w:p>
+          <w:p>
+            <w:pPr>
+              <w:pStyle w:val="TestTableHeader"/>
+              <w:jc w:val="left"/>
+              <w:rPr>
+                <w:b w:val="0"/>
+              </w:rPr>
+            </w:pPr>
+            <w:r>
+              <w:rPr>
+                <w:b w:val="0"/>
+              </w:rPr>
+              <w:t>Press search.</w:t>
+            </w:r>
+          </w:p>
+          <w:p>
+            <w:pPr>
+              <w:pStyle w:val="TestTableHeader"/>
+              <w:jc w:val="left"/>
+              <w:rPr>
+                <w:b w:val="0"/>
+              </w:rPr>
+            </w:pPr>
+          </w:p>
+        </w:tc>
+        <w:tc>
+          <w:tcPr>
+            <w:tcW w:w="5257" w:type="dxa"/>
+            <w:shd w:val="clear" w:color="auto" w:fill="auto"/>
+          </w:tcPr>
+          <w:p>
+            <w:pPr>
+              <w:pStyle w:val="TestTableHeader"/>
+              <w:jc w:val="left"/>
+              <w:rPr>
+                <w:b w:val="0"/>
+              </w:rPr>
+            </w:pPr>
+            <w:r>
+              <w:rPr>
+                <w:b w:val="0"/>
+              </w:rPr>
+              <w:t>All existing markers are removed from the map.</w:t>
+            </w:r>
+          </w:p>
+          <w:p>
+            <w:pPr>
+              <w:pStyle w:val="TestTableHeader"/>
+              <w:jc w:val="left"/>
+              <w:rPr>
+                <w:b w:val="0"/>
+              </w:rPr>
+            </w:pPr>
+          </w:p>
+          <w:p>
+            <w:pPr>
+              <w:pStyle w:val="TestTableHeader"/>
+              <w:jc w:val="left"/>
+              <w:rPr>
+                <w:b w:val="0"/>
+              </w:rPr>
+            </w:pPr>
+            <w:r>
+              <w:rPr>
+                <w:b w:val="0"/>
+              </w:rPr>
+              <w:t>Only 2</w:t>
+            </w:r>
+            <w:r>
+              <w:rPr>
+                <w:b w:val="0"/>
+              </w:rPr>
+              <w:t xml:space="preserve"> markers will be displayed on the map:</w:t>
+            </w:r>
+          </w:p>
+          <w:p>
+            <w:pPr>
+              <w:pStyle w:val="TestTableHeader"/>
+              <w:jc w:val="left"/>
+              <w:rPr>
+                <w:b w:val="0"/>
+              </w:rPr>
+            </w:pPr>
+          </w:p>
+          <w:p>
+            <w:pPr>
+              <w:pStyle w:val="TestTableHeader"/>
+              <w:jc w:val="left"/>
+              <w:rPr>
+                <w:b w:val="0"/>
+              </w:rPr>
+            </w:pPr>
+            <w:r>
+              <w:rPr>
+                <w:b w:val="0"/>
+              </w:rPr>
+              <w:t>A marker with a “P” will appear on the map at the specified address.</w:t>
+            </w:r>
+          </w:p>
+          <w:p>
+            <w:pPr>
+              <w:pStyle w:val="TestTableHeader"/>
+              <w:jc w:val="left"/>
+              <w:rPr>
+                <w:b w:val="0"/>
+              </w:rPr>
+            </w:pPr>
+          </w:p>
+          <w:p>
+            <w:pPr>
+              <w:pStyle w:val="TestTableHeader"/>
+              <w:jc w:val="left"/>
+              <w:rPr>
+                <w:b w:val="0"/>
+              </w:rPr>
+            </w:pPr>
+            <w:r>
+              <w:rPr>
+                <w:b w:val="0"/>
+              </w:rPr>
+              <w:t>The marker at 216 Abbott Street is displayed also.</w:t>
+            </w:r>
+          </w:p>
+          <w:p>
+            <w:pPr>
+              <w:pStyle w:val="TestTableHeader"/>
+              <w:jc w:val="left"/>
+              <w:rPr>
+                <w:b w:val="0"/>
+              </w:rPr>
+            </w:pPr>
+          </w:p>
+          <w:p>
+            <w:pPr>
+              <w:pStyle w:val="TestTableHeader"/>
+              <w:jc w:val="left"/>
+              <w:rPr>
+                <w:b w:val="0"/>
+              </w:rPr>
+            </w:pPr>
+            <w:r>
+              <w:rPr>
+                <w:b w:val="0"/>
+              </w:rPr>
+              <w:t>The marker at 134 Abbott Street is not displayed because it exceeds the 500m radius.</w:t>
+            </w:r>
+          </w:p>
+          <w:p>
+            <w:pPr>
+              <w:pStyle w:val="TestTableHeader"/>
+              <w:jc w:val="left"/>
+              <w:rPr>
+                <w:b w:val="0"/>
+              </w:rPr>
+            </w:pPr>
+          </w:p>
+          <w:p>
+            <w:pPr>
+              <w:pStyle w:val="TestTableHeader"/>
+              <w:jc w:val="left"/>
+              <w:rPr>
+                <w:b w:val="0"/>
+              </w:rPr>
+            </w:pPr>
+            <w:r>
+              <w:rPr>
+                <w:b w:val="0"/>
+              </w:rPr>
+              <w:t>Using the website below, you can check that this expected behavior is indeed true:</w:t>
+            </w:r>
+          </w:p>
+          <w:p>
+            <w:pPr>
+              <w:pStyle w:val="TestTableHeader"/>
+              <w:jc w:val="left"/>
+              <w:rPr>
+                <w:b w:val="0"/>
+              </w:rPr>
+            </w:pPr>
+            <w:r>
+              <w:rPr>
+                <w:b w:val="0"/>
+              </w:rPr>
+              <w:t>http://www.mapdevelopers.com/distance_from_to.php</w:t>
+            </w:r>
+          </w:p>
+        </w:tc>
+        <w:tc>
+          <w:tcPr>
+            <w:tcW w:w="516" w:type="dxa"/>
+            <w:shd w:val="clear" w:color="auto" w:fill="auto"/>
+          </w:tcPr>
+          <w:p>
+            <w:pPr>
+              <w:pStyle w:val="TestTableHeader"/>
+              <w:rPr>
+                <w:b w:val="0"/>
+              </w:rPr>
+            </w:pPr>
+          </w:p>
+        </w:tc>
+      </w:tr>
+      <w:tr>
+        <w:trPr>
+          <w:cantSplit/>
+          <w:tblHeader/>
+        </w:trPr>
+        <w:tc>
+          <w:tcPr>
+            <w:tcW w:w="817" w:type="dxa"/>
+            <w:gridSpan w:val="2"/>
+            <w:shd w:val="clear" w:color="auto" w:fill="auto"/>
+          </w:tcPr>
+          <w:p>
+            <w:pPr>
+              <w:pStyle w:val="TestTableHeader"/>
+              <w:numPr>
+                <w:ilvl w:val="0"/>
+                <w:numId w:val="2"/>
+              </w:numPr>
+              <w:rPr>
+                <w:b w:val="0"/>
+              </w:rPr>
+            </w:pPr>
+          </w:p>
+        </w:tc>
+        <w:tc>
+          <w:tcPr>
+            <w:tcW w:w="2986" w:type="dxa"/>
+            <w:shd w:val="clear" w:color="auto" w:fill="auto"/>
+          </w:tcPr>
+          <w:p>
+            <w:pPr>
+              <w:pStyle w:val="TestTableHeader"/>
+              <w:jc w:val="left"/>
+              <w:rPr>
+                <w:b w:val="0"/>
+              </w:rPr>
+            </w:pPr>
+            <w:r>
+              <w:rPr>
+                <w:b w:val="0"/>
+              </w:rPr>
+              <w:t>Type in this address:</w:t>
+            </w:r>
+          </w:p>
+          <w:p>
+            <w:pPr>
+              <w:pStyle w:val="TestTableHeader"/>
+              <w:jc w:val="left"/>
+              <w:rPr>
+                <w:b w:val="0"/>
+              </w:rPr>
+            </w:pPr>
+            <w:r>
+              <w:rPr>
+                <w:b w:val="0"/>
+              </w:rPr>
+              <w:t>2311 Cassiar St, Vancouver, BC</w:t>
+            </w:r>
+          </w:p>
+          <w:p>
+            <w:pPr>
+              <w:pStyle w:val="TestTableHeader"/>
+              <w:jc w:val="left"/>
+              <w:rPr>
+                <w:b w:val="0"/>
+              </w:rPr>
+            </w:pPr>
+          </w:p>
+          <w:p>
+            <w:pPr>
+              <w:pStyle w:val="TestTableHeader"/>
+              <w:jc w:val="left"/>
+              <w:rPr>
+                <w:b w:val="0"/>
+              </w:rPr>
+            </w:pPr>
+          </w:p>
+          <w:p>
+            <w:pPr>
+              <w:pStyle w:val="TestTableHeader"/>
+              <w:jc w:val="left"/>
+              <w:rPr>
+                <w:b w:val="0"/>
+              </w:rPr>
+            </w:pPr>
+            <w:r>
+              <w:rPr>
+                <w:b w:val="0"/>
+              </w:rPr>
+              <w:t>Ensure that the radius of search is set for 500m.</w:t>
+            </w:r>
+          </w:p>
+          <w:p>
+            <w:pPr>
+              <w:pStyle w:val="TestTableHeader"/>
+              <w:jc w:val="left"/>
+              <w:rPr>
+                <w:b w:val="0"/>
+              </w:rPr>
+            </w:pPr>
+          </w:p>
+          <w:p>
+            <w:pPr>
+              <w:pStyle w:val="TestTableHeader"/>
+              <w:jc w:val="left"/>
+              <w:rPr>
+                <w:b w:val="0"/>
+              </w:rPr>
+            </w:pPr>
+          </w:p>
+          <w:p>
+            <w:pPr>
+              <w:pStyle w:val="TestTableHeader"/>
+              <w:jc w:val="left"/>
+              <w:rPr>
+                <w:b w:val="0"/>
+              </w:rPr>
+            </w:pPr>
+            <w:r>
+              <w:rPr>
+                <w:b w:val="0"/>
+              </w:rPr>
+              <w:t>Press search.</w:t>
+            </w:r>
+          </w:p>
+          <w:p>
+            <w:pPr>
+              <w:pStyle w:val="TestTableHeader"/>
+              <w:jc w:val="left"/>
+              <w:rPr>
+                <w:b w:val="0"/>
+              </w:rPr>
+            </w:pPr>
+          </w:p>
+        </w:tc>
+        <w:tc>
+          <w:tcPr>
+            <w:tcW w:w="5257" w:type="dxa"/>
+            <w:shd w:val="clear" w:color="auto" w:fill="auto"/>
+          </w:tcPr>
+          <w:p>
+            <w:pPr>
+              <w:pStyle w:val="TestTableHeader"/>
+              <w:jc w:val="left"/>
+              <w:rPr>
+                <w:b w:val="0"/>
+              </w:rPr>
+            </w:pPr>
+            <w:r>
+              <w:rPr>
+                <w:b w:val="0"/>
+              </w:rPr>
+              <w:t>All existing markers are removed from the map.</w:t>
+            </w:r>
+          </w:p>
+          <w:p>
+            <w:pPr>
+              <w:pStyle w:val="TestTableHeader"/>
+              <w:jc w:val="left"/>
+              <w:rPr>
+                <w:b w:val="0"/>
+              </w:rPr>
+            </w:pPr>
+          </w:p>
+          <w:p>
+            <w:pPr>
+              <w:pStyle w:val="TestTableHeader"/>
+              <w:jc w:val="left"/>
+              <w:rPr>
+                <w:b w:val="0"/>
+              </w:rPr>
+            </w:pPr>
+            <w:r>
+              <w:rPr>
+                <w:b w:val="0"/>
+              </w:rPr>
+              <w:t>A marker with a “P” will appear on the map at the specified address.</w:t>
+            </w:r>
+          </w:p>
+          <w:p>
+            <w:pPr>
+              <w:pStyle w:val="TestTableHeader"/>
+              <w:jc w:val="left"/>
+              <w:rPr>
+                <w:b w:val="0"/>
+              </w:rPr>
+            </w:pPr>
+          </w:p>
+          <w:p>
+            <w:pPr>
+              <w:pStyle w:val="TestTableHeader"/>
+              <w:jc w:val="left"/>
+              <w:rPr>
+                <w:b w:val="0"/>
+              </w:rPr>
+            </w:pPr>
+            <w:r>
+              <w:rPr>
+                <w:b w:val="0"/>
+              </w:rPr>
+              <w:t>The other markers aren’t shown as they exceed the 500m radius.</w:t>
+            </w:r>
+          </w:p>
+          <w:p>
+            <w:pPr>
+              <w:pStyle w:val="TestTableHeader"/>
+              <w:jc w:val="left"/>
+              <w:rPr>
+                <w:b w:val="0"/>
+              </w:rPr>
+            </w:pPr>
+          </w:p>
+          <w:p>
+            <w:pPr>
+              <w:pStyle w:val="TestTableHeader"/>
+              <w:jc w:val="left"/>
+              <w:rPr>
+                <w:b w:val="0"/>
+              </w:rPr>
+            </w:pPr>
+            <w:r>
+              <w:rPr>
+                <w:b w:val="0"/>
+              </w:rPr>
+              <w:t>Using the website below, you can check that this expected behavior is indeed true:</w:t>
+            </w:r>
+          </w:p>
+          <w:p>
+            <w:pPr>
+              <w:pStyle w:val="TestTableHeader"/>
+              <w:jc w:val="left"/>
+              <w:rPr>
+                <w:b w:val="0"/>
+              </w:rPr>
+            </w:pPr>
+            <w:r>
+              <w:rPr>
+                <w:b w:val="0"/>
+              </w:rPr>
+              <w:t>http://www.mapdevelopers.com/distance_from_to.php</w:t>
+            </w:r>
+          </w:p>
+        </w:tc>
+        <w:tc>
+          <w:tcPr>
+            <w:tcW w:w="516" w:type="dxa"/>
+            <w:shd w:val="clear" w:color="auto" w:fill="auto"/>
+          </w:tcPr>
+          <w:p>
+            <w:pPr>
+              <w:pStyle w:val="TestTableHeader"/>
+              <w:rPr>
+                <w:b w:val="0"/>
+              </w:rPr>
+            </w:pPr>
+          </w:p>
+        </w:tc>
+      </w:tr>
+      <w:tr>
+        <w:trPr>
+          <w:cantSplit/>
+          <w:tblHeader/>
+        </w:trPr>
+        <w:tc>
+          <w:tcPr>
+            <w:tcW w:w="9576" w:type="dxa"/>
+            <w:gridSpan w:val="5"/>
+            <w:shd w:val="clear" w:color="auto" w:fill="BFBFBF" w:themeFill="background1" w:themeFillShade="BF"/>
+          </w:tcPr>
+          <w:p>
+            <w:pPr>
+              <w:pStyle w:val="TestTableHeader"/>
+              <w:rPr>
+                <w:b w:val="0"/>
+              </w:rPr>
+            </w:pPr>
+            <w:r>
+              <w:rPr>
+                <w:b w:val="0"/>
+              </w:rPr>
+              <w:t>Test disp</w:t>
+            </w:r>
+            <w:r>
+              <w:rPr>
+                <w:b w:val="0"/>
+              </w:rPr>
+              <w:t>laying bike rack location from 10</w:t>
+            </w:r>
+            <w:r>
+              <w:rPr>
+                <w:b w:val="0"/>
+              </w:rPr>
+              <w:t>00m</w:t>
+            </w:r>
+            <w:r>
+              <w:rPr>
+                <w:b w:val="0"/>
+              </w:rPr>
+              <w:t xml:space="preserve"> (1 km )</w:t>
+            </w:r>
+            <w:r>
+              <w:rPr>
+                <w:b w:val="0"/>
+              </w:rPr>
+              <w:t xml:space="preserve"> radius</w:t>
+            </w:r>
+          </w:p>
+        </w:tc>
+      </w:tr>
+      <w:tr>
+        <w:trPr>
+          <w:cantSplit/>
+          <w:tblHeader/>
+        </w:trPr>
+        <w:tc>
+          <w:tcPr>
+            <w:tcW w:w="817" w:type="dxa"/>
+            <w:gridSpan w:val="2"/>
+            <w:shd w:val="clear" w:color="auto" w:fill="auto"/>
+          </w:tcPr>
+          <w:p>
+            <w:pPr>
+              <w:pStyle w:val="TestTableHeader"/>
+              <w:numPr>
+                <w:ilvl w:val="0"/>
+                <w:numId w:val="2"/>
+              </w:numPr>
+              <w:rPr>
+                <w:b w:val="0"/>
+              </w:rPr>
+            </w:pPr>
+          </w:p>
+        </w:tc>
+        <w:tc>
+          <w:tcPr>
+            <w:tcW w:w="2986" w:type="dxa"/>
+            <w:shd w:val="clear" w:color="auto" w:fill="auto"/>
+          </w:tcPr>
+          <w:p>
+            <w:pPr>
+              <w:pStyle w:val="TestTableHeader"/>
+              <w:jc w:val="left"/>
+              <w:rPr>
+                <w:b w:val="0"/>
+              </w:rPr>
+            </w:pPr>
+            <w:r>
+              <w:rPr>
+                <w:b w:val="0"/>
+              </w:rPr>
+              <w:t>Ensure that these two bike rack data are stored in the datastore:</w:t>
+            </w:r>
+          </w:p>
+          <w:p>
+            <w:pPr>
+              <w:pStyle w:val="TestTableHeader"/>
+              <w:jc w:val="left"/>
+              <w:rPr>
+                <w:b w:val="0"/>
+              </w:rPr>
+            </w:pPr>
+          </w:p>
+          <w:p>
+            <w:pPr>
+              <w:pStyle w:val="TestTableHeader"/>
+              <w:jc w:val="left"/>
+              <w:rPr>
+                <w:b w:val="0"/>
+              </w:rPr>
+            </w:pPr>
+            <w:r>
+              <w:rPr>
+                <w:b w:val="0"/>
+              </w:rPr>
+              <w:t>St Number: 134</w:t>
+            </w:r>
+          </w:p>
+          <w:p>
+            <w:pPr>
+              <w:pStyle w:val="TestTableHeader"/>
+              <w:jc w:val="left"/>
+              <w:rPr>
+                <w:b w:val="0"/>
+              </w:rPr>
+            </w:pPr>
+            <w:r>
+              <w:rPr>
+                <w:b w:val="0"/>
+              </w:rPr>
+              <w:t>St Name: Abbott St.</w:t>
+            </w:r>
+          </w:p>
+          <w:p>
+            <w:pPr>
+              <w:pStyle w:val="TestTableHeader"/>
+              <w:jc w:val="left"/>
+              <w:rPr>
+                <w:b w:val="0"/>
+              </w:rPr>
+            </w:pPr>
+            <w:r>
+              <w:rPr>
+                <w:b w:val="0"/>
+              </w:rPr>
+              <w:t>Street Side: East</w:t>
+            </w:r>
+          </w:p>
+          <w:p>
+            <w:pPr>
+              <w:pStyle w:val="TestTableHeader"/>
+              <w:jc w:val="left"/>
+              <w:rPr>
+                <w:b w:val="0"/>
+              </w:rPr>
+            </w:pPr>
+            <w:r>
+              <w:rPr>
+                <w:b w:val="0"/>
+              </w:rPr>
+              <w:t>Skytrain Station: N/A</w:t>
+            </w:r>
+          </w:p>
+          <w:p>
+            <w:pPr>
+              <w:pStyle w:val="TestTableHeader"/>
+              <w:jc w:val="left"/>
+              <w:rPr>
+                <w:b w:val="0"/>
+              </w:rPr>
+            </w:pPr>
+            <w:r>
+              <w:rPr>
+                <w:b w:val="0"/>
+              </w:rPr>
+              <w:t>BIA: GT</w:t>
+            </w:r>
+          </w:p>
+          <w:p>
+            <w:pPr>
+              <w:pStyle w:val="TestTableHeader"/>
+              <w:jc w:val="left"/>
+              <w:rPr>
+                <w:b w:val="0"/>
+              </w:rPr>
+            </w:pPr>
+            <w:r>
+              <w:rPr>
+                <w:b w:val="0"/>
+              </w:rPr>
+              <w:t># of racks: 1</w:t>
+            </w:r>
+          </w:p>
+          <w:p>
+            <w:pPr>
+              <w:pStyle w:val="TestTableHeader"/>
+              <w:jc w:val="left"/>
+              <w:rPr>
+                <w:b w:val="0"/>
+              </w:rPr>
+            </w:pPr>
+            <w:r>
+              <w:rPr>
+                <w:b w:val="0"/>
+              </w:rPr>
+              <w:t>Year Installed: Prior 2010</w:t>
+            </w:r>
+          </w:p>
+          <w:p>
+            <w:pPr>
+              <w:pStyle w:val="TestTableHeader"/>
+              <w:jc w:val="left"/>
+              <w:rPr>
+                <w:b w:val="0"/>
+              </w:rPr>
+            </w:pPr>
+          </w:p>
+          <w:p>
+            <w:pPr>
+              <w:pStyle w:val="TestTableHeader"/>
+              <w:jc w:val="left"/>
+              <w:rPr>
+                <w:b w:val="0"/>
+              </w:rPr>
+            </w:pPr>
+            <w:r>
+              <w:rPr>
+                <w:b w:val="0"/>
+              </w:rPr>
+              <w:t>St Number: 216</w:t>
+            </w:r>
+          </w:p>
+          <w:p>
+            <w:pPr>
+              <w:pStyle w:val="TestTableHeader"/>
+              <w:jc w:val="left"/>
+              <w:rPr>
+                <w:b w:val="0"/>
+              </w:rPr>
+            </w:pPr>
+            <w:r>
+              <w:rPr>
+                <w:b w:val="0"/>
+              </w:rPr>
+              <w:t>St Name: Abbott St.</w:t>
+            </w:r>
+          </w:p>
+          <w:p>
+            <w:pPr>
+              <w:pStyle w:val="TestTableHeader"/>
+              <w:jc w:val="left"/>
+              <w:rPr>
+                <w:b w:val="0"/>
+              </w:rPr>
+            </w:pPr>
+            <w:r>
+              <w:rPr>
+                <w:b w:val="0"/>
+              </w:rPr>
+              <w:t>Street Side: East</w:t>
+            </w:r>
+          </w:p>
+          <w:p>
+            <w:pPr>
+              <w:pStyle w:val="TestTableHeader"/>
+              <w:jc w:val="left"/>
+              <w:rPr>
+                <w:b w:val="0"/>
+              </w:rPr>
+            </w:pPr>
+            <w:r>
+              <w:rPr>
+                <w:b w:val="0"/>
+              </w:rPr>
+              <w:t>Skytrain Station: N/A</w:t>
+            </w:r>
+          </w:p>
+          <w:p>
+            <w:pPr>
+              <w:pStyle w:val="TestTableHeader"/>
+              <w:jc w:val="left"/>
+              <w:rPr>
+                <w:b w:val="0"/>
+              </w:rPr>
+            </w:pPr>
+            <w:r>
+              <w:rPr>
+                <w:b w:val="0"/>
+              </w:rPr>
+              <w:t>BIA: GT</w:t>
+            </w:r>
+          </w:p>
+          <w:p>
+            <w:pPr>
+              <w:pStyle w:val="TestTableHeader"/>
+              <w:jc w:val="left"/>
+              <w:rPr>
+                <w:b w:val="0"/>
+              </w:rPr>
+            </w:pPr>
+            <w:r>
+              <w:rPr>
+                <w:b w:val="0"/>
+              </w:rPr>
+              <w:t># of racks: 2</w:t>
+            </w:r>
+          </w:p>
+          <w:p>
+            <w:pPr>
+              <w:pStyle w:val="TestTableHeader"/>
+              <w:jc w:val="left"/>
+              <w:rPr>
+                <w:b w:val="0"/>
+              </w:rPr>
+            </w:pPr>
+            <w:r>
+              <w:rPr>
+                <w:b w:val="0"/>
+              </w:rPr>
+              <w:t>Year Installed: Prior 2010</w:t>
+            </w:r>
+          </w:p>
+          <w:p>
+            <w:pPr>
+              <w:pStyle w:val="TestTableHeader"/>
+              <w:jc w:val="left"/>
+              <w:rPr>
+                <w:b w:val="0"/>
+              </w:rPr>
+            </w:pPr>
+          </w:p>
+        </w:tc>
+        <w:tc>
+          <w:tcPr>
+            <w:tcW w:w="5257" w:type="dxa"/>
+            <w:shd w:val="clear" w:color="auto" w:fill="auto"/>
+          </w:tcPr>
+          <w:p>
+            <w:pPr>
+              <w:pStyle w:val="TestTableHeader"/>
+              <w:jc w:val="left"/>
+              <w:rPr>
+                <w:b w:val="0"/>
+              </w:rPr>
+            </w:pPr>
+            <w:r>
+              <w:rPr>
+                <w:b w:val="0"/>
+              </w:rPr>
+              <w:t>No critical/ observable behavior is noted.</w:t>
+            </w:r>
+          </w:p>
+        </w:tc>
+        <w:tc>
+          <w:tcPr>
+            <w:tcW w:w="516" w:type="dxa"/>
+            <w:shd w:val="clear" w:color="auto" w:fill="auto"/>
+          </w:tcPr>
+          <w:p>
+            <w:pPr>
+              <w:pStyle w:val="TestTableHeader"/>
+              <w:rPr>
+                <w:b w:val="0"/>
+              </w:rPr>
+            </w:pPr>
+          </w:p>
+        </w:tc>
+      </w:tr>
+      <w:tr>
+        <w:trPr>
+          <w:cantSplit/>
+          <w:tblHeader/>
+        </w:trPr>
+        <w:tc>
+          <w:tcPr>
+            <w:tcW w:w="817" w:type="dxa"/>
+            <w:gridSpan w:val="2"/>
+            <w:shd w:val="clear" w:color="auto" w:fill="auto"/>
+          </w:tcPr>
+          <w:p>
+            <w:pPr>
+              <w:pStyle w:val="TestTableHeader"/>
+              <w:numPr>
+                <w:ilvl w:val="0"/>
+                <w:numId w:val="2"/>
+              </w:numPr>
+              <w:rPr>
+                <w:b w:val="0"/>
+              </w:rPr>
+            </w:pPr>
+          </w:p>
+        </w:tc>
+        <w:tc>
+          <w:tcPr>
+            <w:tcW w:w="2986" w:type="dxa"/>
+            <w:shd w:val="clear" w:color="auto" w:fill="auto"/>
+          </w:tcPr>
+          <w:p>
+            <w:pPr>
+              <w:pStyle w:val="TestTableHeader"/>
+              <w:jc w:val="left"/>
+              <w:rPr>
+                <w:b w:val="0"/>
+              </w:rPr>
+            </w:pPr>
+            <w:r>
+              <w:rPr>
+                <w:b w:val="0"/>
+              </w:rPr>
+              <w:t>Type in this address:</w:t>
+            </w:r>
+          </w:p>
+          <w:p>
+            <w:pPr>
+              <w:pStyle w:val="TestTableHeader"/>
+              <w:jc w:val="left"/>
+              <w:rPr>
+                <w:b w:val="0"/>
+              </w:rPr>
+            </w:pPr>
+            <w:r>
+              <w:rPr>
+                <w:b w:val="0"/>
+              </w:rPr>
+              <w:t>917 Main Street Vancouver, BC</w:t>
+            </w:r>
+          </w:p>
+          <w:p>
+            <w:pPr>
+              <w:pStyle w:val="TestTableHeader"/>
+              <w:jc w:val="left"/>
+              <w:rPr>
+                <w:b w:val="0"/>
+              </w:rPr>
+            </w:pPr>
+          </w:p>
+          <w:p>
+            <w:pPr>
+              <w:pStyle w:val="TestTableHeader"/>
+              <w:jc w:val="left"/>
+              <w:rPr>
+                <w:b w:val="0"/>
+              </w:rPr>
+            </w:pPr>
+            <w:r>
+              <w:rPr>
+                <w:b w:val="0"/>
+              </w:rPr>
+              <w:t>Ensure that the search radius is set to 1km.</w:t>
+            </w:r>
+          </w:p>
+          <w:p>
+            <w:pPr>
+              <w:pStyle w:val="TestTableHeader"/>
+              <w:jc w:val="left"/>
+              <w:rPr>
+                <w:b w:val="0"/>
+              </w:rPr>
+            </w:pPr>
+          </w:p>
+          <w:p>
+            <w:pPr>
+              <w:pStyle w:val="TestTableHeader"/>
+              <w:jc w:val="left"/>
+              <w:rPr>
+                <w:b w:val="0"/>
+              </w:rPr>
+            </w:pPr>
+            <w:r>
+              <w:rPr>
+                <w:b w:val="0"/>
+              </w:rPr>
+              <w:t>Press Search.</w:t>
+            </w:r>
+          </w:p>
+        </w:tc>
+        <w:tc>
+          <w:tcPr>
+            <w:tcW w:w="5257" w:type="dxa"/>
+            <w:shd w:val="clear" w:color="auto" w:fill="auto"/>
+          </w:tcPr>
+          <w:p>
+            <w:pPr>
+              <w:pStyle w:val="TestTableHeader"/>
+              <w:jc w:val="left"/>
+              <w:rPr>
+                <w:b w:val="0"/>
+              </w:rPr>
+            </w:pPr>
+            <w:r>
+              <w:rPr>
+                <w:b w:val="0"/>
+              </w:rPr>
+              <w:t>All existing markers are removed from the map.</w:t>
+            </w:r>
+          </w:p>
+          <w:p>
+            <w:pPr>
+              <w:pStyle w:val="TestTableHeader"/>
+              <w:jc w:val="left"/>
+              <w:rPr>
+                <w:b w:val="0"/>
+              </w:rPr>
+            </w:pPr>
+          </w:p>
+          <w:p>
+            <w:pPr>
+              <w:pStyle w:val="TestTableHeader"/>
+              <w:jc w:val="left"/>
+              <w:rPr>
+                <w:b w:val="0"/>
+              </w:rPr>
+            </w:pPr>
+            <w:r>
+              <w:rPr>
+                <w:b w:val="0"/>
+              </w:rPr>
+              <w:t>3 markers will be displayed on the map:</w:t>
+            </w:r>
+          </w:p>
+          <w:p>
+            <w:pPr>
+              <w:pStyle w:val="TestTableHeader"/>
+              <w:jc w:val="left"/>
+              <w:rPr>
+                <w:b w:val="0"/>
+              </w:rPr>
+            </w:pPr>
+          </w:p>
+          <w:p>
+            <w:pPr>
+              <w:pStyle w:val="TestTableHeader"/>
+              <w:jc w:val="left"/>
+              <w:rPr>
+                <w:b w:val="0"/>
+              </w:rPr>
+            </w:pPr>
+            <w:r>
+              <w:rPr>
+                <w:b w:val="0"/>
+              </w:rPr>
+              <w:t>A marker with a “P” will appear on the map at the specified address.</w:t>
+            </w:r>
+          </w:p>
+          <w:p>
+            <w:pPr>
+              <w:pStyle w:val="TestTableHeader"/>
+              <w:jc w:val="left"/>
+              <w:rPr>
+                <w:b w:val="0"/>
+              </w:rPr>
+            </w:pPr>
+          </w:p>
+          <w:p>
+            <w:pPr>
+              <w:pStyle w:val="TestTableHeader"/>
+              <w:jc w:val="left"/>
+              <w:rPr>
+                <w:b w:val="0"/>
+              </w:rPr>
+            </w:pPr>
+            <w:r>
+              <w:rPr>
+                <w:b w:val="0"/>
+              </w:rPr>
+              <w:t>There will be 2 other markers on the map. These 2 markers represent the two different Bike Rack locations.</w:t>
+            </w:r>
+            <w:r>
+              <w:rPr>
+                <w:b w:val="0"/>
+              </w:rPr>
+              <w:t xml:space="preserve"> They are displayed because they are within a 1km radius of the specified address.</w:t>
+            </w:r>
+          </w:p>
+          <w:p>
+            <w:pPr>
+              <w:pStyle w:val="TestTableHeader"/>
+              <w:jc w:val="left"/>
+              <w:rPr>
+                <w:b w:val="0"/>
+              </w:rPr>
+            </w:pPr>
+          </w:p>
+        </w:tc>
+        <w:tc>
+          <w:tcPr>
+            <w:tcW w:w="516" w:type="dxa"/>
+            <w:shd w:val="clear" w:color="auto" w:fill="auto"/>
+          </w:tcPr>
+          <w:p>
+            <w:pPr>
+              <w:pStyle w:val="TestTableHeader"/>
+              <w:rPr>
+                <w:b w:val="0"/>
+              </w:rPr>
+            </w:pPr>
+          </w:p>
+        </w:tc>
+      </w:tr>
+      <w:tr>
+        <w:trPr>
+          <w:cantSplit/>
+          <w:tblHeader/>
+        </w:trPr>
+        <w:tc>
+          <w:tcPr>
+            <w:tcW w:w="817" w:type="dxa"/>
+            <w:gridSpan w:val="2"/>
+            <w:shd w:val="clear" w:color="auto" w:fill="auto"/>
+          </w:tcPr>
+          <w:p>
+            <w:pPr>
+              <w:pStyle w:val="TestTableHeader"/>
+              <w:numPr>
+                <w:ilvl w:val="0"/>
+                <w:numId w:val="2"/>
+              </w:numPr>
+              <w:rPr>
+                <w:b w:val="0"/>
+              </w:rPr>
+            </w:pPr>
+          </w:p>
+        </w:tc>
+        <w:tc>
+          <w:tcPr>
+            <w:tcW w:w="2986" w:type="dxa"/>
+            <w:shd w:val="clear" w:color="auto" w:fill="auto"/>
+          </w:tcPr>
+          <w:p>
+            <w:pPr>
+              <w:pStyle w:val="TestTableHeader"/>
+              <w:jc w:val="left"/>
+              <w:rPr>
+                <w:b w:val="0"/>
+              </w:rPr>
+            </w:pPr>
+            <w:r>
+              <w:rPr>
+                <w:b w:val="0"/>
+              </w:rPr>
+              <w:t>Type in this address:</w:t>
+            </w:r>
+          </w:p>
+          <w:p>
+            <w:pPr>
+              <w:pStyle w:val="TestTableHeader"/>
+              <w:jc w:val="left"/>
+              <w:rPr>
+                <w:b w:val="0"/>
+              </w:rPr>
+            </w:pPr>
+            <w:r>
+              <w:rPr>
+                <w:b w:val="0"/>
+              </w:rPr>
+              <w:t>1188</w:t>
+            </w:r>
+            <w:r>
+              <w:rPr>
+                <w:b w:val="0"/>
+              </w:rPr>
+              <w:t xml:space="preserve"> Quebec Street Vancouver, BC</w:t>
+            </w:r>
+          </w:p>
+          <w:p>
+            <w:pPr>
+              <w:pStyle w:val="TestTableHeader"/>
+              <w:jc w:val="left"/>
+              <w:rPr>
+                <w:b w:val="0"/>
+              </w:rPr>
+            </w:pPr>
+          </w:p>
+          <w:p>
+            <w:pPr>
+              <w:pStyle w:val="TestTableHeader"/>
+              <w:jc w:val="left"/>
+              <w:rPr>
+                <w:b w:val="0"/>
+              </w:rPr>
+            </w:pPr>
+            <w:r>
+              <w:rPr>
+                <w:b w:val="0"/>
+              </w:rPr>
+              <w:t>Ensure that the search radius is set to 1km.</w:t>
+            </w:r>
+          </w:p>
+          <w:p>
+            <w:pPr>
+              <w:pStyle w:val="TestTableHeader"/>
+              <w:jc w:val="left"/>
+              <w:rPr>
+                <w:b w:val="0"/>
+              </w:rPr>
+            </w:pPr>
+          </w:p>
+          <w:p>
+            <w:pPr>
+              <w:pStyle w:val="TestTableHeader"/>
+              <w:jc w:val="left"/>
+              <w:rPr>
+                <w:b w:val="0"/>
+              </w:rPr>
+            </w:pPr>
+            <w:r>
+              <w:rPr>
+                <w:b w:val="0"/>
+              </w:rPr>
+              <w:t>Press Search.</w:t>
+            </w:r>
+          </w:p>
+        </w:tc>
+        <w:tc>
+          <w:tcPr>
+            <w:tcW w:w="5257" w:type="dxa"/>
+            <w:shd w:val="clear" w:color="auto" w:fill="auto"/>
+          </w:tcPr>
+          <w:p>
+            <w:pPr>
+              <w:pStyle w:val="TestTableHeader"/>
+              <w:jc w:val="left"/>
+              <w:rPr>
+                <w:b w:val="0"/>
+              </w:rPr>
+            </w:pPr>
+            <w:r>
+              <w:rPr>
+                <w:b w:val="0"/>
+              </w:rPr>
+              <w:t>All existing markers are removed from the map.</w:t>
+            </w:r>
+          </w:p>
+          <w:p>
+            <w:pPr>
+              <w:pStyle w:val="TestTableHeader"/>
+              <w:jc w:val="left"/>
+              <w:rPr>
+                <w:b w:val="0"/>
+              </w:rPr>
+            </w:pPr>
+          </w:p>
+          <w:p>
+            <w:pPr>
+              <w:pStyle w:val="TestTableHeader"/>
+              <w:jc w:val="left"/>
+              <w:rPr>
+                <w:b w:val="0"/>
+              </w:rPr>
+            </w:pPr>
+            <w:r>
+              <w:rPr>
+                <w:b w:val="0"/>
+              </w:rPr>
+              <w:t>Only 1</w:t>
+            </w:r>
+            <w:r>
+              <w:rPr>
+                <w:b w:val="0"/>
+              </w:rPr>
+              <w:t xml:space="preserve"> marke</w:t>
+            </w:r>
+            <w:r>
+              <w:rPr>
+                <w:b w:val="0"/>
+              </w:rPr>
+              <w:t>r</w:t>
+            </w:r>
+            <w:r>
+              <w:rPr>
+                <w:b w:val="0"/>
+              </w:rPr>
+              <w:t xml:space="preserve"> will be displayed on the map:</w:t>
+            </w:r>
+          </w:p>
+          <w:p>
+            <w:pPr>
+              <w:pStyle w:val="TestTableHeader"/>
+              <w:jc w:val="left"/>
+              <w:rPr>
+                <w:b w:val="0"/>
+              </w:rPr>
+            </w:pPr>
+            <w:r>
+              <w:rPr>
+                <w:b w:val="0"/>
+              </w:rPr>
+              <w:t>A marker with a “P” will appear on the map at the specified address.</w:t>
+            </w:r>
+          </w:p>
+          <w:p>
+            <w:pPr>
+              <w:pStyle w:val="TestTableHeader"/>
+              <w:jc w:val="left"/>
+              <w:rPr>
+                <w:b w:val="0"/>
+              </w:rPr>
+            </w:pPr>
+          </w:p>
+          <w:p>
+            <w:pPr>
+              <w:pStyle w:val="TestTableHeader"/>
+              <w:jc w:val="left"/>
+              <w:rPr>
+                <w:b w:val="0"/>
+              </w:rPr>
+            </w:pPr>
+            <w:r>
+              <w:rPr>
+                <w:b w:val="0"/>
+              </w:rPr>
+              <w:t xml:space="preserve">The other two markers </w:t>
+            </w:r>
+            <w:r>
+              <w:rPr>
+                <w:b w:val="0"/>
+              </w:rPr>
+              <w:t>are</w:t>
+            </w:r>
+            <w:r>
+              <w:rPr>
+                <w:b w:val="0"/>
+              </w:rPr>
+              <w:t xml:space="preserve"> not</w:t>
+            </w:r>
+            <w:r>
+              <w:rPr>
+                <w:b w:val="0"/>
+              </w:rPr>
+              <w:t xml:space="preserve"> displayed because they are</w:t>
+            </w:r>
+            <w:r>
+              <w:rPr>
+                <w:b w:val="0"/>
+              </w:rPr>
+              <w:t xml:space="preserve"> not</w:t>
+            </w:r>
+            <w:r>
+              <w:rPr>
+                <w:b w:val="0"/>
+              </w:rPr>
+              <w:t xml:space="preserve"> within a 1km radius of the specified address.</w:t>
+            </w:r>
+          </w:p>
+          <w:p>
+            <w:pPr>
+              <w:pStyle w:val="TestTableHeader"/>
+              <w:jc w:val="left"/>
+              <w:rPr>
+                <w:b w:val="0"/>
+              </w:rPr>
+            </w:pPr>
+          </w:p>
+        </w:tc>
+        <w:tc>
+          <w:tcPr>
+            <w:tcW w:w="516" w:type="dxa"/>
+            <w:shd w:val="clear" w:color="auto" w:fill="auto"/>
+          </w:tcPr>
+          <w:p>
+            <w:pPr>
+              <w:pStyle w:val="TestTableHeader"/>
+              <w:rPr>
+                <w:b w:val="0"/>
+              </w:rPr>
+            </w:pPr>
+          </w:p>
+        </w:tc>
+      </w:tr>
+      <w:tr>
+        <w:trPr>
+          <w:cantSplit/>
+          <w:tblHeader/>
+        </w:trPr>
+        <w:tc>
+          <w:tcPr>
+            <w:tcW w:w="817" w:type="dxa"/>
+            <w:gridSpan w:val="2"/>
+            <w:shd w:val="clear" w:color="auto" w:fill="auto"/>
+          </w:tcPr>
+          <w:p>
+            <w:pPr>
+              <w:pStyle w:val="TestTableHeader"/>
+              <w:numPr>
+                <w:ilvl w:val="0"/>
+                <w:numId w:val="2"/>
+              </w:numPr>
+              <w:rPr>
+                <w:b w:val="0"/>
+              </w:rPr>
+            </w:pPr>
+          </w:p>
+        </w:tc>
+        <w:tc>
+          <w:tcPr>
+            <w:tcW w:w="2986" w:type="dxa"/>
+            <w:shd w:val="clear" w:color="auto" w:fill="auto"/>
+          </w:tcPr>
+          <w:p>
+            <w:pPr>
+              <w:pStyle w:val="TestTableHeader"/>
+              <w:jc w:val="left"/>
+              <w:rPr>
+                <w:b w:val="0"/>
+              </w:rPr>
+            </w:pPr>
+            <w:r>
+              <w:rPr>
+                <w:b w:val="0"/>
+              </w:rPr>
+              <w:t>Type in this address:</w:t>
+            </w:r>
+          </w:p>
+          <w:p>
+            <w:pPr>
+              <w:pStyle w:val="TestTableHeader"/>
+              <w:jc w:val="left"/>
+              <w:rPr>
+                <w:b w:val="0"/>
+              </w:rPr>
+            </w:pPr>
+            <w:r>
+              <w:rPr>
+                <w:b w:val="0"/>
+              </w:rPr>
+              <w:t>1</w:t>
+            </w:r>
+            <w:r>
+              <w:rPr>
+                <w:b w:val="0"/>
+              </w:rPr>
+              <w:t>003</w:t>
+            </w:r>
+            <w:r>
+              <w:rPr>
+                <w:b w:val="0"/>
+              </w:rPr>
+              <w:t xml:space="preserve"> </w:t>
+            </w:r>
+            <w:r>
+              <w:rPr>
+                <w:b w:val="0"/>
+              </w:rPr>
+              <w:t>Main</w:t>
+            </w:r>
+            <w:r>
+              <w:rPr>
+                <w:b w:val="0"/>
+              </w:rPr>
+              <w:t xml:space="preserve"> Street Vancouver, BC</w:t>
+            </w:r>
+          </w:p>
+          <w:p>
+            <w:pPr>
+              <w:pStyle w:val="TestTableHeader"/>
+              <w:jc w:val="left"/>
+              <w:rPr>
+                <w:b w:val="0"/>
+              </w:rPr>
+            </w:pPr>
+          </w:p>
+          <w:p>
+            <w:pPr>
+              <w:pStyle w:val="TestTableHeader"/>
+              <w:jc w:val="left"/>
+              <w:rPr>
+                <w:b w:val="0"/>
+              </w:rPr>
+            </w:pPr>
+            <w:r>
+              <w:rPr>
+                <w:b w:val="0"/>
+              </w:rPr>
+              <w:t>Ensure that the search radius is set to 1km.</w:t>
+            </w:r>
+          </w:p>
+          <w:p>
+            <w:pPr>
+              <w:pStyle w:val="TestTableHeader"/>
+              <w:jc w:val="left"/>
+              <w:rPr>
+                <w:b w:val="0"/>
+              </w:rPr>
+            </w:pPr>
+          </w:p>
+          <w:p>
+            <w:pPr>
+              <w:pStyle w:val="TestTableHeader"/>
+              <w:jc w:val="left"/>
+              <w:rPr>
+                <w:b w:val="0"/>
+              </w:rPr>
+            </w:pPr>
+            <w:r>
+              <w:rPr>
+                <w:b w:val="0"/>
+              </w:rPr>
+              <w:t>Press Search.</w:t>
+            </w:r>
+          </w:p>
+        </w:tc>
+        <w:tc>
+          <w:tcPr>
+            <w:tcW w:w="5257" w:type="dxa"/>
+            <w:shd w:val="clear" w:color="auto" w:fill="auto"/>
+          </w:tcPr>
+          <w:p>
+            <w:pPr>
+              <w:pStyle w:val="TestTableHeader"/>
+              <w:jc w:val="left"/>
+              <w:rPr>
+                <w:b w:val="0"/>
+              </w:rPr>
+            </w:pPr>
+            <w:r>
+              <w:rPr>
+                <w:b w:val="0"/>
+              </w:rPr>
+              <w:t>All existing markers are removed from the map.</w:t>
+            </w:r>
+          </w:p>
+          <w:p>
+            <w:pPr>
+              <w:pStyle w:val="TestTableHeader"/>
+              <w:jc w:val="left"/>
+              <w:rPr>
+                <w:b w:val="0"/>
+              </w:rPr>
+            </w:pPr>
+          </w:p>
+          <w:p>
+            <w:pPr>
+              <w:pStyle w:val="TestTableHeader"/>
+              <w:jc w:val="left"/>
+              <w:rPr>
+                <w:b w:val="0"/>
+              </w:rPr>
+            </w:pPr>
+            <w:r>
+              <w:rPr>
+                <w:b w:val="0"/>
+              </w:rPr>
+              <w:t>Only 2</w:t>
+            </w:r>
+            <w:r>
+              <w:rPr>
+                <w:b w:val="0"/>
+              </w:rPr>
+              <w:t xml:space="preserve"> marker</w:t>
+            </w:r>
+            <w:r>
+              <w:rPr>
+                <w:b w:val="0"/>
+              </w:rPr>
+              <w:t>s</w:t>
+            </w:r>
+            <w:r>
+              <w:rPr>
+                <w:b w:val="0"/>
+              </w:rPr>
+              <w:t xml:space="preserve"> will be displayed on the map:</w:t>
+            </w:r>
+          </w:p>
+          <w:p>
+            <w:pPr>
+              <w:pStyle w:val="TestTableHeader"/>
+              <w:jc w:val="left"/>
+              <w:rPr>
+                <w:b w:val="0"/>
+              </w:rPr>
+            </w:pPr>
+            <w:r>
+              <w:rPr>
+                <w:b w:val="0"/>
+              </w:rPr>
+              <w:t>A marker with a “P” will appear on the map at the specified address.</w:t>
+            </w:r>
+          </w:p>
+          <w:p>
+            <w:pPr>
+              <w:pStyle w:val="TestTableHeader"/>
+              <w:jc w:val="left"/>
+              <w:rPr>
+                <w:b w:val="0"/>
+              </w:rPr>
+            </w:pPr>
+            <w:r>
+              <w:rPr>
+                <w:b w:val="0"/>
+              </w:rPr>
+              <w:t>A marker at 216 Abbot Street will also be displayed on the map.</w:t>
+            </w:r>
+          </w:p>
+          <w:p>
+            <w:pPr>
+              <w:pStyle w:val="TestTableHeader"/>
+              <w:jc w:val="left"/>
+              <w:rPr>
+                <w:b w:val="0"/>
+              </w:rPr>
+            </w:pPr>
+          </w:p>
+          <w:p>
+            <w:pPr>
+              <w:pStyle w:val="TestTableHeader"/>
+              <w:jc w:val="left"/>
+              <w:rPr>
+                <w:b w:val="0"/>
+              </w:rPr>
+            </w:pPr>
+            <w:r>
+              <w:rPr>
+                <w:b w:val="0"/>
+              </w:rPr>
+              <w:t xml:space="preserve">The other </w:t>
+            </w:r>
+            <w:r>
+              <w:rPr>
+                <w:b w:val="0"/>
+              </w:rPr>
+              <w:t>marker at 134 Abbott Street</w:t>
+            </w:r>
+            <w:r>
+              <w:rPr>
+                <w:b w:val="0"/>
+              </w:rPr>
+              <w:t xml:space="preserve"> </w:t>
+            </w:r>
+            <w:r>
+              <w:rPr>
+                <w:b w:val="0"/>
+              </w:rPr>
+              <w:t>is</w:t>
+            </w:r>
+            <w:r>
+              <w:rPr>
+                <w:b w:val="0"/>
+              </w:rPr>
+              <w:t xml:space="preserve"> not displayed because </w:t>
+            </w:r>
+            <w:r>
+              <w:rPr>
+                <w:b w:val="0"/>
+              </w:rPr>
+              <w:t>it is</w:t>
             </w:r>
             <w:bookmarkStart w:id="0" w:name="_GoBack"/>
             <w:bookmarkEnd w:id="0"/>
+            <w:r>
+              <w:rPr>
+                <w:b w:val="0"/>
+              </w:rPr>
+              <w:t xml:space="preserve"> not within a 1km radius of the specified address.</w:t>
+            </w:r>
           </w:p>
           <w:p>
             <w:pPr>
@@ -1525,7 +5216,6 @@
       <w:temporary/>
       <w:showingPlcHdr/>
     </w:sdtPr>
-    <w:sdtEndPr/>
     <w:sdtContent>
       <w:p>
         <w:pPr>
@@ -1572,13 +5262,7 @@
       <w:rPr>
         <w:lang w:val="en-CA"/>
       </w:rPr>
-      <w:t>-</w:t>
-    </w:r>
-    <w:r>
-      <w:rPr>
-        <w:lang w:val="en-CA"/>
-      </w:rPr>
-      <w:t>Ensure that Google maps can be seen on the web app page.</w:t>
+      <w:t>-Ensure that Google maps can be seen on the web app page.</w:t>
     </w:r>
     <w:r>
       <w:rPr>
@@ -1688,7 +5372,7 @@
       <w:lvlText w:val="%1."/>
       <w:lvlJc w:val="left"/>
       <w:pPr>
-        <w:ind w:left="720" w:hanging="360"/>
+        <w:ind w:left="786" w:hanging="360"/>
       </w:pPr>
     </w:lvl>
     <w:lvl w:ilvl="1" w:tplc="10090019" w:tentative="1">
@@ -2408,9 +6092,8 @@
     <w:panose1 w:val="020B0604030504040204"/>
     <w:charset w:val="00"/>
     <w:family w:val="swiss"/>
-    <w:notTrueType/>
     <w:pitch w:val="variable"/>
-    <w:sig w:usb0="00000003" w:usb1="00000000" w:usb2="00000000" w:usb3="00000000" w:csb0="00000001" w:csb1="00000000"/>
+    <w:sig w:usb0="E1002EFF" w:usb1="C000605B" w:usb2="00000029" w:usb3="00000000" w:csb0="000101FF" w:csb1="00000000"/>
   </w:font>
   <w:font w:name="Cambria">
     <w:panose1 w:val="02040503050406030204"/>
@@ -2440,6 +6123,7 @@
     <w:rsid w:val="001155CD"/>
     <w:rsid w:val="00410855"/>
     <w:rsid w:val="00467EAA"/>
+    <w:rsid w:val="00814378"/>
     <w:rsid w:val="00D12476"/>
     <w:rsid w:val="00EC16C2"/>
   </w:rsids>
@@ -3148,7 +6832,7 @@
 </file>
 
 <file path=customXml/itemProps1.xml><?xml version="1.0" encoding="utf-8"?>
-<ds:datastoreItem xmlns:ds="http://schemas.openxmlformats.org/officeDocument/2006/customXml" ds:itemID="{BF955513-113B-4BA2-83CF-01FD9085AEA7}">
+<ds:datastoreItem xmlns:ds="http://schemas.openxmlformats.org/officeDocument/2006/customXml" ds:itemID="{52687B4E-3736-4B06-9FB5-8B0821309F11}">
   <ds:schemaRefs>
     <ds:schemaRef ds:uri="http://schemas.openxmlformats.org/officeDocument/2006/bibliography"/>
   </ds:schemaRefs>

</xml_diff>